<commit_message>
prova unidade 2 - 10BIM
</commit_message>
<xml_diff>
--- a/12_bim_10d_construcao_industrializada/lean_construction_notas_aula.docx
+++ b/12_bim_10d_construcao_industrializada/lean_construction_notas_aula.docx
@@ -1023,17 +1023,7 @@
           <w:szCs w:val="24"/>
           <w:lang w:val="pt-BR" w:bidi="ar-SA"/>
         </w:rPr>
-        <w:t xml:space="preserve">- </w:t>
-      </w:r>
-      <w:r>
-        <w:rPr>
-          <w:rFonts w:asciiTheme="majorHAnsi" w:hAnsiTheme="majorHAnsi" w:cstheme="majorHAnsi"/>
-          <w:noProof/>
-          <w:sz w:val="24"/>
-          <w:szCs w:val="24"/>
-          <w:lang w:val="pt-BR" w:bidi="ar-SA"/>
-        </w:rPr>
-        <w:t>BIM 10D Produção Industrializada</w:t>
+        <w:t>- BIM 10D Produção Industrializada</w:t>
       </w:r>
     </w:p>
     <w:p>
@@ -1073,8 +1063,6 @@
         </w:rPr>
         <w:t xml:space="preserve"> (x)</w:t>
       </w:r>
-      <w:bookmarkStart w:id="0" w:name="_GoBack"/>
-      <w:bookmarkEnd w:id="0"/>
     </w:p>
     <w:p>
       <w:pPr>
@@ -1239,17 +1227,7 @@
           <w:szCs w:val="24"/>
           <w:lang w:val="pt-BR" w:bidi="ar-SA"/>
         </w:rPr>
-        <w:t xml:space="preserve">-  </w:t>
-      </w:r>
-      <w:r>
-        <w:rPr>
-          <w:rFonts w:asciiTheme="majorHAnsi" w:hAnsiTheme="majorHAnsi" w:cstheme="majorHAnsi"/>
-          <w:noProof/>
-          <w:sz w:val="24"/>
-          <w:szCs w:val="24"/>
-          <w:lang w:val="pt-BR" w:bidi="ar-SA"/>
-        </w:rPr>
-        <w:t>Termografia.</w:t>
+        <w:t>-  Termografia.</w:t>
       </w:r>
     </w:p>
     <w:p>
@@ -1371,6 +1349,1030 @@
           <w:lang w:val="pt-BR" w:bidi="ar-SA"/>
         </w:rPr>
       </w:pPr>
+      <w:r>
+        <w:rPr>
+          <w:rFonts w:asciiTheme="majorHAnsi" w:hAnsiTheme="majorHAnsi" w:cstheme="majorHAnsi"/>
+          <w:b/>
+          <w:noProof/>
+          <w:sz w:val="24"/>
+          <w:szCs w:val="24"/>
+          <w:lang w:val="pt-BR" w:bidi="ar-SA"/>
+        </w:rPr>
+        <w:t xml:space="preserve">Unidade </w:t>
+      </w:r>
+      <w:r>
+        <w:rPr>
+          <w:rFonts w:asciiTheme="majorHAnsi" w:hAnsiTheme="majorHAnsi" w:cstheme="majorHAnsi"/>
+          <w:b/>
+          <w:noProof/>
+          <w:sz w:val="24"/>
+          <w:szCs w:val="24"/>
+          <w:lang w:val="pt-BR" w:bidi="ar-SA"/>
+        </w:rPr>
+        <w:t>2</w:t>
+      </w:r>
+      <w:r>
+        <w:rPr>
+          <w:rFonts w:asciiTheme="majorHAnsi" w:hAnsiTheme="majorHAnsi" w:cstheme="majorHAnsi"/>
+          <w:noProof/>
+          <w:sz w:val="24"/>
+          <w:szCs w:val="24"/>
+          <w:lang w:val="pt-BR" w:bidi="ar-SA"/>
+        </w:rPr>
+        <w:t>.</w:t>
+      </w:r>
+    </w:p>
+    <w:p>
+      <w:pPr>
+        <w:spacing w:after="0" w:line="240" w:lineRule="auto"/>
+        <w:jc w:val="both"/>
+        <w:rPr>
+          <w:rFonts w:asciiTheme="majorHAnsi" w:hAnsiTheme="majorHAnsi" w:cstheme="majorHAnsi"/>
+          <w:noProof/>
+          <w:sz w:val="24"/>
+          <w:szCs w:val="24"/>
+          <w:lang w:val="pt-BR" w:bidi="ar-SA"/>
+        </w:rPr>
+      </w:pPr>
+    </w:p>
+    <w:p>
+      <w:pPr>
+        <w:spacing w:after="0" w:line="240" w:lineRule="auto"/>
+        <w:jc w:val="both"/>
+        <w:rPr>
+          <w:rFonts w:asciiTheme="majorHAnsi" w:hAnsiTheme="majorHAnsi" w:cstheme="majorHAnsi"/>
+          <w:noProof/>
+          <w:sz w:val="24"/>
+          <w:szCs w:val="24"/>
+          <w:lang w:val="pt-BR" w:bidi="ar-SA"/>
+        </w:rPr>
+      </w:pPr>
+      <w:r>
+        <w:rPr>
+          <w:rFonts w:asciiTheme="majorHAnsi" w:hAnsiTheme="majorHAnsi" w:cstheme="majorHAnsi"/>
+          <w:noProof/>
+          <w:sz w:val="24"/>
+          <w:szCs w:val="24"/>
+          <w:lang w:val="pt-BR" w:bidi="ar-SA"/>
+        </w:rPr>
+        <w:t xml:space="preserve">1 - </w:t>
+      </w:r>
+      <w:r>
+        <w:rPr>
+          <w:rFonts w:asciiTheme="majorHAnsi" w:hAnsiTheme="majorHAnsi" w:cstheme="majorHAnsi"/>
+          <w:noProof/>
+          <w:sz w:val="24"/>
+          <w:szCs w:val="24"/>
+          <w:lang w:val="pt-BR" w:bidi="ar-SA"/>
+        </w:rPr>
+        <w:t>Um dos objetivos do BIM é a mitigação de erros nos projetos.</w:t>
+      </w:r>
+      <w:r>
+        <w:rPr>
+          <w:rFonts w:asciiTheme="majorHAnsi" w:hAnsiTheme="majorHAnsi" w:cstheme="majorHAnsi"/>
+          <w:noProof/>
+          <w:sz w:val="24"/>
+          <w:szCs w:val="24"/>
+          <w:lang w:val="pt-BR" w:bidi="ar-SA"/>
+        </w:rPr>
+        <w:t xml:space="preserve"> </w:t>
+      </w:r>
+      <w:r>
+        <w:rPr>
+          <w:rFonts w:asciiTheme="majorHAnsi" w:hAnsiTheme="majorHAnsi" w:cstheme="majorHAnsi"/>
+          <w:noProof/>
+          <w:sz w:val="24"/>
+          <w:szCs w:val="24"/>
+          <w:lang w:val="pt-BR" w:bidi="ar-SA"/>
+        </w:rPr>
+        <w:t>Podem ser considerados objetivos da compatibilização automatizada, exceto:</w:t>
+      </w:r>
+    </w:p>
+    <w:p>
+      <w:pPr>
+        <w:spacing w:after="0" w:line="240" w:lineRule="auto"/>
+        <w:jc w:val="both"/>
+        <w:rPr>
+          <w:rFonts w:asciiTheme="majorHAnsi" w:hAnsiTheme="majorHAnsi" w:cstheme="majorHAnsi"/>
+          <w:noProof/>
+          <w:sz w:val="24"/>
+          <w:szCs w:val="24"/>
+          <w:lang w:val="pt-BR" w:bidi="ar-SA"/>
+        </w:rPr>
+      </w:pPr>
+    </w:p>
+    <w:p>
+      <w:pPr>
+        <w:spacing w:after="0" w:line="240" w:lineRule="auto"/>
+        <w:jc w:val="both"/>
+        <w:rPr>
+          <w:rFonts w:asciiTheme="majorHAnsi" w:hAnsiTheme="majorHAnsi" w:cstheme="majorHAnsi"/>
+          <w:noProof/>
+          <w:sz w:val="24"/>
+          <w:szCs w:val="24"/>
+          <w:lang w:val="pt-BR" w:bidi="ar-SA"/>
+        </w:rPr>
+      </w:pPr>
+      <w:r>
+        <w:rPr>
+          <w:rFonts w:asciiTheme="majorHAnsi" w:hAnsiTheme="majorHAnsi" w:cstheme="majorHAnsi"/>
+          <w:noProof/>
+          <w:sz w:val="24"/>
+          <w:szCs w:val="24"/>
+          <w:lang w:val="pt-BR" w:bidi="ar-SA"/>
+        </w:rPr>
+        <w:t>Identificar superposições de elementos</w:t>
+      </w:r>
+    </w:p>
+    <w:p>
+      <w:pPr>
+        <w:spacing w:after="0" w:line="240" w:lineRule="auto"/>
+        <w:jc w:val="both"/>
+        <w:rPr>
+          <w:rFonts w:asciiTheme="majorHAnsi" w:hAnsiTheme="majorHAnsi" w:cstheme="majorHAnsi"/>
+          <w:noProof/>
+          <w:sz w:val="24"/>
+          <w:szCs w:val="24"/>
+          <w:lang w:val="pt-BR" w:bidi="ar-SA"/>
+        </w:rPr>
+      </w:pPr>
+      <w:r>
+        <w:rPr>
+          <w:rFonts w:asciiTheme="majorHAnsi" w:hAnsiTheme="majorHAnsi" w:cstheme="majorHAnsi"/>
+          <w:noProof/>
+          <w:sz w:val="24"/>
+          <w:szCs w:val="24"/>
+          <w:lang w:val="pt-BR" w:bidi="ar-SA"/>
+        </w:rPr>
+        <w:t>Identificar duplicidades de objetos</w:t>
+      </w:r>
+    </w:p>
+    <w:p>
+      <w:pPr>
+        <w:spacing w:after="0" w:line="240" w:lineRule="auto"/>
+        <w:jc w:val="both"/>
+        <w:rPr>
+          <w:rFonts w:asciiTheme="majorHAnsi" w:hAnsiTheme="majorHAnsi" w:cstheme="majorHAnsi"/>
+          <w:noProof/>
+          <w:sz w:val="24"/>
+          <w:szCs w:val="24"/>
+          <w:lang w:val="pt-BR" w:bidi="ar-SA"/>
+        </w:rPr>
+      </w:pPr>
+      <w:r>
+        <w:rPr>
+          <w:rFonts w:asciiTheme="majorHAnsi" w:hAnsiTheme="majorHAnsi" w:cstheme="majorHAnsi"/>
+          <w:noProof/>
+          <w:sz w:val="24"/>
+          <w:szCs w:val="24"/>
+          <w:lang w:val="pt-BR" w:bidi="ar-SA"/>
+        </w:rPr>
+        <w:t>Identificar sobreposições</w:t>
+      </w:r>
+    </w:p>
+    <w:p>
+      <w:pPr>
+        <w:spacing w:after="0" w:line="240" w:lineRule="auto"/>
+        <w:jc w:val="both"/>
+        <w:rPr>
+          <w:rFonts w:asciiTheme="majorHAnsi" w:hAnsiTheme="majorHAnsi" w:cstheme="majorHAnsi"/>
+          <w:noProof/>
+          <w:sz w:val="24"/>
+          <w:szCs w:val="24"/>
+          <w:lang w:val="pt-BR" w:bidi="ar-SA"/>
+        </w:rPr>
+      </w:pPr>
+      <w:r>
+        <w:rPr>
+          <w:rFonts w:asciiTheme="majorHAnsi" w:hAnsiTheme="majorHAnsi" w:cstheme="majorHAnsi"/>
+          <w:noProof/>
+          <w:sz w:val="24"/>
+          <w:szCs w:val="24"/>
+          <w:lang w:val="pt-BR" w:bidi="ar-SA"/>
+        </w:rPr>
+        <w:t>Identificar o LOD (nível de desenvolvimento) dos objetos</w:t>
+      </w:r>
+      <w:r>
+        <w:rPr>
+          <w:rFonts w:asciiTheme="majorHAnsi" w:hAnsiTheme="majorHAnsi" w:cstheme="majorHAnsi"/>
+          <w:noProof/>
+          <w:sz w:val="24"/>
+          <w:szCs w:val="24"/>
+          <w:lang w:val="pt-BR" w:bidi="ar-SA"/>
+        </w:rPr>
+        <w:t xml:space="preserve"> (x)</w:t>
+      </w:r>
+    </w:p>
+    <w:p>
+      <w:pPr>
+        <w:spacing w:after="0" w:line="240" w:lineRule="auto"/>
+        <w:jc w:val="both"/>
+        <w:rPr>
+          <w:rFonts w:asciiTheme="majorHAnsi" w:hAnsiTheme="majorHAnsi" w:cstheme="majorHAnsi"/>
+          <w:noProof/>
+          <w:sz w:val="24"/>
+          <w:szCs w:val="24"/>
+          <w:lang w:val="pt-BR" w:bidi="ar-SA"/>
+        </w:rPr>
+      </w:pPr>
+    </w:p>
+    <w:p>
+      <w:pPr>
+        <w:spacing w:after="0" w:line="240" w:lineRule="auto"/>
+        <w:jc w:val="both"/>
+        <w:rPr>
+          <w:rFonts w:asciiTheme="majorHAnsi" w:hAnsiTheme="majorHAnsi" w:cstheme="majorHAnsi"/>
+          <w:noProof/>
+          <w:sz w:val="24"/>
+          <w:szCs w:val="24"/>
+          <w:lang w:val="pt-BR" w:bidi="ar-SA"/>
+        </w:rPr>
+      </w:pPr>
+      <w:r>
+        <w:rPr>
+          <w:rFonts w:asciiTheme="majorHAnsi" w:hAnsiTheme="majorHAnsi" w:cstheme="majorHAnsi"/>
+          <w:noProof/>
+          <w:sz w:val="24"/>
+          <w:szCs w:val="24"/>
+          <w:lang w:val="pt-BR" w:bidi="ar-SA"/>
+        </w:rPr>
+        <w:t xml:space="preserve">2 – </w:t>
+      </w:r>
+      <w:r>
+        <w:rPr>
+          <w:rFonts w:asciiTheme="majorHAnsi" w:hAnsiTheme="majorHAnsi" w:cstheme="majorHAnsi"/>
+          <w:noProof/>
+          <w:sz w:val="24"/>
+          <w:szCs w:val="24"/>
+          <w:lang w:val="pt-BR" w:bidi="ar-SA"/>
+        </w:rPr>
+        <w:t>Existem diversos softwares BIM para as mais diversas aplicações.</w:t>
+      </w:r>
+      <w:r>
+        <w:rPr>
+          <w:rFonts w:asciiTheme="majorHAnsi" w:hAnsiTheme="majorHAnsi" w:cstheme="majorHAnsi"/>
+          <w:noProof/>
+          <w:sz w:val="24"/>
+          <w:szCs w:val="24"/>
+          <w:lang w:val="pt-BR" w:bidi="ar-SA"/>
+        </w:rPr>
+        <w:t xml:space="preserve"> </w:t>
+      </w:r>
+      <w:r>
+        <w:rPr>
+          <w:rFonts w:asciiTheme="majorHAnsi" w:hAnsiTheme="majorHAnsi" w:cstheme="majorHAnsi"/>
+          <w:noProof/>
+          <w:sz w:val="24"/>
+          <w:szCs w:val="24"/>
+          <w:lang w:val="pt-BR" w:bidi="ar-SA"/>
+        </w:rPr>
+        <w:t>Neste contexto, selecione a opção falsa.</w:t>
+      </w:r>
+    </w:p>
+    <w:p>
+      <w:pPr>
+        <w:spacing w:after="0" w:line="240" w:lineRule="auto"/>
+        <w:jc w:val="both"/>
+        <w:rPr>
+          <w:rFonts w:asciiTheme="majorHAnsi" w:hAnsiTheme="majorHAnsi" w:cstheme="majorHAnsi"/>
+          <w:noProof/>
+          <w:sz w:val="24"/>
+          <w:szCs w:val="24"/>
+          <w:lang w:val="pt-BR" w:bidi="ar-SA"/>
+        </w:rPr>
+      </w:pPr>
+    </w:p>
+    <w:p>
+      <w:pPr>
+        <w:spacing w:after="0" w:line="240" w:lineRule="auto"/>
+        <w:jc w:val="both"/>
+        <w:rPr>
+          <w:rFonts w:asciiTheme="majorHAnsi" w:hAnsiTheme="majorHAnsi" w:cstheme="majorHAnsi"/>
+          <w:noProof/>
+          <w:sz w:val="24"/>
+          <w:szCs w:val="24"/>
+          <w:lang w:val="pt-BR" w:bidi="ar-SA"/>
+        </w:rPr>
+      </w:pPr>
+      <w:r>
+        <w:rPr>
+          <w:rFonts w:asciiTheme="majorHAnsi" w:hAnsiTheme="majorHAnsi" w:cstheme="majorHAnsi"/>
+          <w:noProof/>
+          <w:sz w:val="24"/>
+          <w:szCs w:val="24"/>
+          <w:lang w:val="pt-BR" w:bidi="ar-SA"/>
+        </w:rPr>
+        <w:t>O Revit é um software BIM que contempla a modelagem arquitetônica.</w:t>
+      </w:r>
+    </w:p>
+    <w:p>
+      <w:pPr>
+        <w:spacing w:after="0" w:line="240" w:lineRule="auto"/>
+        <w:jc w:val="both"/>
+        <w:rPr>
+          <w:rFonts w:asciiTheme="majorHAnsi" w:hAnsiTheme="majorHAnsi" w:cstheme="majorHAnsi"/>
+          <w:noProof/>
+          <w:sz w:val="24"/>
+          <w:szCs w:val="24"/>
+          <w:lang w:val="pt-BR" w:bidi="ar-SA"/>
+        </w:rPr>
+      </w:pPr>
+      <w:r>
+        <w:rPr>
+          <w:rFonts w:asciiTheme="majorHAnsi" w:hAnsiTheme="majorHAnsi" w:cstheme="majorHAnsi"/>
+          <w:noProof/>
+          <w:sz w:val="24"/>
+          <w:szCs w:val="24"/>
+          <w:lang w:val="pt-BR" w:bidi="ar-SA"/>
+        </w:rPr>
+        <w:t>O Revit é um software de verificação de regras.</w:t>
+      </w:r>
+      <w:r>
+        <w:rPr>
+          <w:rFonts w:asciiTheme="majorHAnsi" w:hAnsiTheme="majorHAnsi" w:cstheme="majorHAnsi"/>
+          <w:noProof/>
+          <w:sz w:val="24"/>
+          <w:szCs w:val="24"/>
+          <w:lang w:val="pt-BR" w:bidi="ar-SA"/>
+        </w:rPr>
+        <w:t xml:space="preserve"> (x)</w:t>
+      </w:r>
+    </w:p>
+    <w:p>
+      <w:pPr>
+        <w:spacing w:after="0" w:line="240" w:lineRule="auto"/>
+        <w:jc w:val="both"/>
+        <w:rPr>
+          <w:rFonts w:asciiTheme="majorHAnsi" w:hAnsiTheme="majorHAnsi" w:cstheme="majorHAnsi"/>
+          <w:noProof/>
+          <w:sz w:val="24"/>
+          <w:szCs w:val="24"/>
+          <w:lang w:val="pt-BR" w:bidi="ar-SA"/>
+        </w:rPr>
+      </w:pPr>
+      <w:r>
+        <w:rPr>
+          <w:rFonts w:asciiTheme="majorHAnsi" w:hAnsiTheme="majorHAnsi" w:cstheme="majorHAnsi"/>
+          <w:noProof/>
+          <w:sz w:val="24"/>
+          <w:szCs w:val="24"/>
+          <w:lang w:val="pt-BR" w:bidi="ar-SA"/>
+        </w:rPr>
+        <w:t>O software Solibri Model Checker tem como um dos objetivos a compatibilização multidisciplinar.</w:t>
+      </w:r>
+    </w:p>
+    <w:p>
+      <w:pPr>
+        <w:spacing w:after="0" w:line="240" w:lineRule="auto"/>
+        <w:jc w:val="both"/>
+        <w:rPr>
+          <w:rFonts w:asciiTheme="majorHAnsi" w:hAnsiTheme="majorHAnsi" w:cstheme="majorHAnsi"/>
+          <w:noProof/>
+          <w:sz w:val="24"/>
+          <w:szCs w:val="24"/>
+          <w:lang w:val="pt-BR" w:bidi="ar-SA"/>
+        </w:rPr>
+      </w:pPr>
+      <w:r>
+        <w:rPr>
+          <w:rFonts w:asciiTheme="majorHAnsi" w:hAnsiTheme="majorHAnsi" w:cstheme="majorHAnsi"/>
+          <w:noProof/>
+          <w:sz w:val="24"/>
+          <w:szCs w:val="24"/>
+          <w:lang w:val="pt-BR" w:bidi="ar-SA"/>
+        </w:rPr>
+        <w:t>O Revit é um software BIM que contempla a fase de projetação do ciclo de vida de um empreendimento.</w:t>
+      </w:r>
+    </w:p>
+    <w:p>
+      <w:pPr>
+        <w:spacing w:after="0" w:line="240" w:lineRule="auto"/>
+        <w:jc w:val="both"/>
+        <w:rPr>
+          <w:rFonts w:asciiTheme="majorHAnsi" w:hAnsiTheme="majorHAnsi" w:cstheme="majorHAnsi"/>
+          <w:noProof/>
+          <w:sz w:val="24"/>
+          <w:szCs w:val="24"/>
+          <w:lang w:val="pt-BR" w:bidi="ar-SA"/>
+        </w:rPr>
+      </w:pPr>
+    </w:p>
+    <w:p>
+      <w:pPr>
+        <w:spacing w:after="0" w:line="240" w:lineRule="auto"/>
+        <w:jc w:val="both"/>
+        <w:rPr>
+          <w:rFonts w:asciiTheme="majorHAnsi" w:hAnsiTheme="majorHAnsi" w:cstheme="majorHAnsi"/>
+          <w:noProof/>
+          <w:sz w:val="24"/>
+          <w:szCs w:val="24"/>
+          <w:lang w:val="pt-BR" w:bidi="ar-SA"/>
+        </w:rPr>
+      </w:pPr>
+      <w:r>
+        <w:rPr>
+          <w:rFonts w:asciiTheme="majorHAnsi" w:hAnsiTheme="majorHAnsi" w:cstheme="majorHAnsi"/>
+          <w:noProof/>
+          <w:sz w:val="24"/>
+          <w:szCs w:val="24"/>
+          <w:lang w:val="pt-BR" w:bidi="ar-SA"/>
+        </w:rPr>
+        <w:t xml:space="preserve">3 – </w:t>
+      </w:r>
+      <w:r>
+        <w:rPr>
+          <w:rFonts w:asciiTheme="majorHAnsi" w:hAnsiTheme="majorHAnsi" w:cstheme="majorHAnsi"/>
+          <w:noProof/>
+          <w:sz w:val="24"/>
+          <w:szCs w:val="24"/>
+          <w:lang w:val="pt-BR" w:bidi="ar-SA"/>
+        </w:rPr>
+        <w:t>O Clash Detection é um recurso utilizado pelos softwares de compatibilização de projetos. São afirmativas verdadeiras, exceto:</w:t>
+      </w:r>
+    </w:p>
+    <w:p>
+      <w:pPr>
+        <w:spacing w:after="0" w:line="240" w:lineRule="auto"/>
+        <w:jc w:val="both"/>
+        <w:rPr>
+          <w:rFonts w:asciiTheme="majorHAnsi" w:hAnsiTheme="majorHAnsi" w:cstheme="majorHAnsi"/>
+          <w:noProof/>
+          <w:sz w:val="24"/>
+          <w:szCs w:val="24"/>
+          <w:lang w:val="pt-BR" w:bidi="ar-SA"/>
+        </w:rPr>
+      </w:pPr>
+    </w:p>
+    <w:p>
+      <w:pPr>
+        <w:spacing w:after="0" w:line="240" w:lineRule="auto"/>
+        <w:jc w:val="both"/>
+        <w:rPr>
+          <w:rFonts w:asciiTheme="majorHAnsi" w:hAnsiTheme="majorHAnsi" w:cstheme="majorHAnsi"/>
+          <w:noProof/>
+          <w:sz w:val="24"/>
+          <w:szCs w:val="24"/>
+          <w:lang w:val="pt-BR" w:bidi="ar-SA"/>
+        </w:rPr>
+      </w:pPr>
+      <w:r>
+        <w:rPr>
+          <w:rFonts w:asciiTheme="majorHAnsi" w:hAnsiTheme="majorHAnsi" w:cstheme="majorHAnsi"/>
+          <w:noProof/>
+          <w:sz w:val="24"/>
+          <w:szCs w:val="24"/>
+          <w:lang w:val="pt-BR" w:bidi="ar-SA"/>
+        </w:rPr>
+        <w:t>O Clash Detection é utilizado para identificar conflitos geométricos</w:t>
+      </w:r>
+    </w:p>
+    <w:p>
+      <w:pPr>
+        <w:spacing w:after="0" w:line="240" w:lineRule="auto"/>
+        <w:jc w:val="both"/>
+        <w:rPr>
+          <w:rFonts w:asciiTheme="majorHAnsi" w:hAnsiTheme="majorHAnsi" w:cstheme="majorHAnsi"/>
+          <w:noProof/>
+          <w:sz w:val="24"/>
+          <w:szCs w:val="24"/>
+          <w:lang w:val="pt-BR" w:bidi="ar-SA"/>
+        </w:rPr>
+      </w:pPr>
+      <w:r>
+        <w:rPr>
+          <w:rFonts w:asciiTheme="majorHAnsi" w:hAnsiTheme="majorHAnsi" w:cstheme="majorHAnsi"/>
+          <w:noProof/>
+          <w:sz w:val="24"/>
+          <w:szCs w:val="24"/>
+          <w:lang w:val="pt-BR" w:bidi="ar-SA"/>
+        </w:rPr>
+        <w:t>O Clash Detection pode detectar problemas no planejamento de obras</w:t>
+      </w:r>
+      <w:r>
+        <w:rPr>
+          <w:rFonts w:asciiTheme="majorHAnsi" w:hAnsiTheme="majorHAnsi" w:cstheme="majorHAnsi"/>
+          <w:noProof/>
+          <w:sz w:val="24"/>
+          <w:szCs w:val="24"/>
+          <w:lang w:val="pt-BR" w:bidi="ar-SA"/>
+        </w:rPr>
+        <w:t xml:space="preserve"> (x)</w:t>
+      </w:r>
+    </w:p>
+    <w:p>
+      <w:pPr>
+        <w:spacing w:after="0" w:line="240" w:lineRule="auto"/>
+        <w:jc w:val="both"/>
+        <w:rPr>
+          <w:rFonts w:asciiTheme="majorHAnsi" w:hAnsiTheme="majorHAnsi" w:cstheme="majorHAnsi"/>
+          <w:noProof/>
+          <w:sz w:val="24"/>
+          <w:szCs w:val="24"/>
+          <w:lang w:val="pt-BR" w:bidi="ar-SA"/>
+        </w:rPr>
+      </w:pPr>
+      <w:r>
+        <w:rPr>
+          <w:rFonts w:asciiTheme="majorHAnsi" w:hAnsiTheme="majorHAnsi" w:cstheme="majorHAnsi"/>
+          <w:noProof/>
+          <w:sz w:val="24"/>
+          <w:szCs w:val="24"/>
+          <w:lang w:val="pt-BR" w:bidi="ar-SA"/>
+        </w:rPr>
+        <w:t>O Clash Detection possui ajustes que permitem analisar conflitos de acordo com a necessidade do projeto.</w:t>
+      </w:r>
+    </w:p>
+    <w:p>
+      <w:pPr>
+        <w:spacing w:after="0" w:line="240" w:lineRule="auto"/>
+        <w:jc w:val="both"/>
+        <w:rPr>
+          <w:rFonts w:asciiTheme="majorHAnsi" w:hAnsiTheme="majorHAnsi" w:cstheme="majorHAnsi"/>
+          <w:noProof/>
+          <w:sz w:val="24"/>
+          <w:szCs w:val="24"/>
+          <w:lang w:val="pt-BR" w:bidi="ar-SA"/>
+        </w:rPr>
+      </w:pPr>
+      <w:r>
+        <w:rPr>
+          <w:rFonts w:asciiTheme="majorHAnsi" w:hAnsiTheme="majorHAnsi" w:cstheme="majorHAnsi"/>
+          <w:noProof/>
+          <w:sz w:val="24"/>
+          <w:szCs w:val="24"/>
+          <w:lang w:val="pt-BR" w:bidi="ar-SA"/>
+        </w:rPr>
+        <w:t>O Clash Detection é uma das ferramentas mais utilizadas pela equipe de coordenação do projeto.</w:t>
+      </w:r>
+    </w:p>
+    <w:p>
+      <w:pPr>
+        <w:spacing w:after="0" w:line="240" w:lineRule="auto"/>
+        <w:jc w:val="both"/>
+        <w:rPr>
+          <w:rFonts w:asciiTheme="majorHAnsi" w:hAnsiTheme="majorHAnsi" w:cstheme="majorHAnsi"/>
+          <w:noProof/>
+          <w:sz w:val="24"/>
+          <w:szCs w:val="24"/>
+          <w:lang w:val="pt-BR" w:bidi="ar-SA"/>
+        </w:rPr>
+      </w:pPr>
+    </w:p>
+    <w:p>
+      <w:pPr>
+        <w:spacing w:after="0" w:line="240" w:lineRule="auto"/>
+        <w:jc w:val="both"/>
+        <w:rPr>
+          <w:rFonts w:asciiTheme="majorHAnsi" w:hAnsiTheme="majorHAnsi" w:cstheme="majorHAnsi"/>
+          <w:noProof/>
+          <w:sz w:val="24"/>
+          <w:szCs w:val="24"/>
+          <w:lang w:val="pt-BR" w:bidi="ar-SA"/>
+        </w:rPr>
+      </w:pPr>
+      <w:r>
+        <w:rPr>
+          <w:rFonts w:asciiTheme="majorHAnsi" w:hAnsiTheme="majorHAnsi" w:cstheme="majorHAnsi"/>
+          <w:noProof/>
+          <w:sz w:val="24"/>
+          <w:szCs w:val="24"/>
+          <w:lang w:val="pt-BR" w:bidi="ar-SA"/>
+        </w:rPr>
+        <w:lastRenderedPageBreak/>
+        <w:t xml:space="preserve">4 - </w:t>
+      </w:r>
+      <w:r>
+        <w:rPr>
+          <w:rFonts w:asciiTheme="majorHAnsi" w:hAnsiTheme="majorHAnsi" w:cstheme="majorHAnsi"/>
+          <w:noProof/>
+          <w:sz w:val="24"/>
+          <w:szCs w:val="24"/>
+          <w:lang w:val="pt-BR" w:bidi="ar-SA"/>
+        </w:rPr>
+        <w:t>O BIM pode beneficiar toda a cadeia produtiva do setor AECO. No entanto, o requisito básico é a confiabilidade dos dados do Modelo BIM.</w:t>
+      </w:r>
+      <w:r>
+        <w:rPr>
+          <w:rFonts w:asciiTheme="majorHAnsi" w:hAnsiTheme="majorHAnsi" w:cstheme="majorHAnsi"/>
+          <w:noProof/>
+          <w:sz w:val="24"/>
+          <w:szCs w:val="24"/>
+          <w:lang w:val="pt-BR" w:bidi="ar-SA"/>
+        </w:rPr>
+        <w:t xml:space="preserve"> </w:t>
+      </w:r>
+      <w:r>
+        <w:rPr>
+          <w:rFonts w:asciiTheme="majorHAnsi" w:hAnsiTheme="majorHAnsi" w:cstheme="majorHAnsi"/>
+          <w:noProof/>
+          <w:sz w:val="24"/>
+          <w:szCs w:val="24"/>
+          <w:lang w:val="pt-BR" w:bidi="ar-SA"/>
+        </w:rPr>
+        <w:t>Diante desta contextualização, é correto afirmar que:</w:t>
+      </w:r>
+    </w:p>
+    <w:p>
+      <w:pPr>
+        <w:spacing w:after="0" w:line="240" w:lineRule="auto"/>
+        <w:jc w:val="both"/>
+        <w:rPr>
+          <w:rFonts w:asciiTheme="majorHAnsi" w:hAnsiTheme="majorHAnsi" w:cstheme="majorHAnsi"/>
+          <w:noProof/>
+          <w:sz w:val="24"/>
+          <w:szCs w:val="24"/>
+          <w:lang w:val="pt-BR" w:bidi="ar-SA"/>
+        </w:rPr>
+      </w:pPr>
+    </w:p>
+    <w:p>
+      <w:pPr>
+        <w:spacing w:after="0" w:line="240" w:lineRule="auto"/>
+        <w:jc w:val="both"/>
+        <w:rPr>
+          <w:rFonts w:asciiTheme="majorHAnsi" w:hAnsiTheme="majorHAnsi" w:cstheme="majorHAnsi"/>
+          <w:noProof/>
+          <w:sz w:val="24"/>
+          <w:szCs w:val="24"/>
+          <w:lang w:val="pt-BR" w:bidi="ar-SA"/>
+        </w:rPr>
+      </w:pPr>
+      <w:r>
+        <w:rPr>
+          <w:rFonts w:asciiTheme="majorHAnsi" w:hAnsiTheme="majorHAnsi" w:cstheme="majorHAnsi"/>
+          <w:noProof/>
+          <w:sz w:val="24"/>
+          <w:szCs w:val="24"/>
+          <w:lang w:val="pt-BR" w:bidi="ar-SA"/>
+        </w:rPr>
+        <w:t>O controle de qualidade do Modelo é contemplado pela equipe de coordenação.</w:t>
+      </w:r>
+      <w:r>
+        <w:rPr>
+          <w:rFonts w:asciiTheme="majorHAnsi" w:hAnsiTheme="majorHAnsi" w:cstheme="majorHAnsi"/>
+          <w:noProof/>
+          <w:sz w:val="24"/>
+          <w:szCs w:val="24"/>
+          <w:lang w:val="pt-BR" w:bidi="ar-SA"/>
+        </w:rPr>
+        <w:t xml:space="preserve"> (x)</w:t>
+      </w:r>
+    </w:p>
+    <w:p>
+      <w:pPr>
+        <w:spacing w:after="0" w:line="240" w:lineRule="auto"/>
+        <w:jc w:val="both"/>
+        <w:rPr>
+          <w:rFonts w:asciiTheme="majorHAnsi" w:hAnsiTheme="majorHAnsi" w:cstheme="majorHAnsi"/>
+          <w:noProof/>
+          <w:sz w:val="24"/>
+          <w:szCs w:val="24"/>
+          <w:lang w:val="pt-BR" w:bidi="ar-SA"/>
+        </w:rPr>
+      </w:pPr>
+      <w:r>
+        <w:rPr>
+          <w:rFonts w:asciiTheme="majorHAnsi" w:hAnsiTheme="majorHAnsi" w:cstheme="majorHAnsi"/>
+          <w:noProof/>
+          <w:sz w:val="24"/>
+          <w:szCs w:val="24"/>
+          <w:lang w:val="pt-BR" w:bidi="ar-SA"/>
+        </w:rPr>
+        <w:t>O controle de qualidade do Modelo BIM deve ser abordado no PIB.</w:t>
+      </w:r>
+    </w:p>
+    <w:p>
+      <w:pPr>
+        <w:spacing w:after="0" w:line="240" w:lineRule="auto"/>
+        <w:jc w:val="both"/>
+        <w:rPr>
+          <w:rFonts w:asciiTheme="majorHAnsi" w:hAnsiTheme="majorHAnsi" w:cstheme="majorHAnsi"/>
+          <w:noProof/>
+          <w:sz w:val="24"/>
+          <w:szCs w:val="24"/>
+          <w:lang w:val="pt-BR" w:bidi="ar-SA"/>
+        </w:rPr>
+      </w:pPr>
+      <w:r>
+        <w:rPr>
+          <w:rFonts w:asciiTheme="majorHAnsi" w:hAnsiTheme="majorHAnsi" w:cstheme="majorHAnsi"/>
+          <w:noProof/>
+          <w:sz w:val="24"/>
+          <w:szCs w:val="24"/>
+          <w:lang w:val="pt-BR" w:bidi="ar-SA"/>
+        </w:rPr>
+        <w:t>O controle de qualidade do Modelo BIM é automático.</w:t>
+      </w:r>
+    </w:p>
+    <w:p>
+      <w:pPr>
+        <w:spacing w:after="0" w:line="240" w:lineRule="auto"/>
+        <w:jc w:val="both"/>
+        <w:rPr>
+          <w:rFonts w:asciiTheme="majorHAnsi" w:hAnsiTheme="majorHAnsi" w:cstheme="majorHAnsi"/>
+          <w:noProof/>
+          <w:sz w:val="24"/>
+          <w:szCs w:val="24"/>
+          <w:lang w:val="pt-BR" w:bidi="ar-SA"/>
+        </w:rPr>
+      </w:pPr>
+      <w:r>
+        <w:rPr>
+          <w:rFonts w:asciiTheme="majorHAnsi" w:hAnsiTheme="majorHAnsi" w:cstheme="majorHAnsi"/>
+          <w:noProof/>
+          <w:sz w:val="24"/>
+          <w:szCs w:val="24"/>
+          <w:lang w:val="pt-BR" w:bidi="ar-SA"/>
+        </w:rPr>
+        <w:t>O controle de qualidade do Modelo Federado é foco de todos os agentes envolvidos no processo.</w:t>
+      </w:r>
+    </w:p>
+    <w:p>
+      <w:pPr>
+        <w:spacing w:after="0" w:line="240" w:lineRule="auto"/>
+        <w:jc w:val="both"/>
+        <w:rPr>
+          <w:rFonts w:asciiTheme="majorHAnsi" w:hAnsiTheme="majorHAnsi" w:cstheme="majorHAnsi"/>
+          <w:noProof/>
+          <w:sz w:val="24"/>
+          <w:szCs w:val="24"/>
+          <w:lang w:val="pt-BR" w:bidi="ar-SA"/>
+        </w:rPr>
+      </w:pPr>
+    </w:p>
+    <w:p>
+      <w:pPr>
+        <w:spacing w:after="0" w:line="240" w:lineRule="auto"/>
+        <w:jc w:val="both"/>
+        <w:rPr>
+          <w:rFonts w:asciiTheme="majorHAnsi" w:hAnsiTheme="majorHAnsi" w:cstheme="majorHAnsi"/>
+          <w:noProof/>
+          <w:sz w:val="24"/>
+          <w:szCs w:val="24"/>
+          <w:lang w:val="pt-BR" w:bidi="ar-SA"/>
+        </w:rPr>
+      </w:pPr>
+      <w:r>
+        <w:rPr>
+          <w:rFonts w:asciiTheme="majorHAnsi" w:hAnsiTheme="majorHAnsi" w:cstheme="majorHAnsi"/>
+          <w:noProof/>
+          <w:sz w:val="24"/>
+          <w:szCs w:val="24"/>
+          <w:lang w:val="pt-BR" w:bidi="ar-SA"/>
+        </w:rPr>
+        <w:t xml:space="preserve">5 - </w:t>
+      </w:r>
+      <w:r>
+        <w:rPr>
+          <w:rFonts w:asciiTheme="majorHAnsi" w:hAnsiTheme="majorHAnsi" w:cstheme="majorHAnsi"/>
+          <w:noProof/>
+          <w:sz w:val="24"/>
+          <w:szCs w:val="24"/>
+          <w:lang w:val="pt-BR" w:bidi="ar-SA"/>
+        </w:rPr>
+        <w:t>O Ambiente Construído aborda um cenário mais complexo que um novo empreendimento.</w:t>
+      </w:r>
+      <w:r>
+        <w:rPr>
+          <w:rFonts w:asciiTheme="majorHAnsi" w:hAnsiTheme="majorHAnsi" w:cstheme="majorHAnsi"/>
+          <w:noProof/>
+          <w:sz w:val="24"/>
+          <w:szCs w:val="24"/>
+          <w:lang w:val="pt-BR" w:bidi="ar-SA"/>
+        </w:rPr>
+        <w:t xml:space="preserve"> </w:t>
+      </w:r>
+      <w:r>
+        <w:rPr>
+          <w:rFonts w:asciiTheme="majorHAnsi" w:hAnsiTheme="majorHAnsi" w:cstheme="majorHAnsi"/>
+          <w:noProof/>
+          <w:sz w:val="24"/>
+          <w:szCs w:val="24"/>
+          <w:lang w:val="pt-BR" w:bidi="ar-SA"/>
+        </w:rPr>
+        <w:t>De acordo com a afirmação acima, assinale a opção incorreta:</w:t>
+      </w:r>
+    </w:p>
+    <w:p>
+      <w:pPr>
+        <w:spacing w:after="0" w:line="240" w:lineRule="auto"/>
+        <w:jc w:val="both"/>
+        <w:rPr>
+          <w:rFonts w:asciiTheme="majorHAnsi" w:hAnsiTheme="majorHAnsi" w:cstheme="majorHAnsi"/>
+          <w:noProof/>
+          <w:sz w:val="24"/>
+          <w:szCs w:val="24"/>
+          <w:lang w:val="pt-BR" w:bidi="ar-SA"/>
+        </w:rPr>
+      </w:pPr>
+    </w:p>
+    <w:p>
+      <w:pPr>
+        <w:spacing w:after="0" w:line="240" w:lineRule="auto"/>
+        <w:jc w:val="both"/>
+        <w:rPr>
+          <w:rFonts w:asciiTheme="majorHAnsi" w:hAnsiTheme="majorHAnsi" w:cstheme="majorHAnsi"/>
+          <w:noProof/>
+          <w:sz w:val="24"/>
+          <w:szCs w:val="24"/>
+          <w:lang w:val="pt-BR" w:bidi="ar-SA"/>
+        </w:rPr>
+      </w:pPr>
+      <w:r>
+        <w:rPr>
+          <w:rFonts w:asciiTheme="majorHAnsi" w:hAnsiTheme="majorHAnsi" w:cstheme="majorHAnsi"/>
+          <w:noProof/>
+          <w:sz w:val="24"/>
+          <w:szCs w:val="24"/>
+          <w:lang w:val="pt-BR" w:bidi="ar-SA"/>
+        </w:rPr>
+        <w:t>As obras já existentes demandam compatibilização multidisciplinar, inicialmente.</w:t>
+      </w:r>
+      <w:r>
+        <w:rPr>
+          <w:rFonts w:asciiTheme="majorHAnsi" w:hAnsiTheme="majorHAnsi" w:cstheme="majorHAnsi"/>
+          <w:noProof/>
+          <w:sz w:val="24"/>
+          <w:szCs w:val="24"/>
+          <w:lang w:val="pt-BR" w:bidi="ar-SA"/>
+        </w:rPr>
+        <w:t xml:space="preserve"> (x)</w:t>
+      </w:r>
+    </w:p>
+    <w:p>
+      <w:pPr>
+        <w:spacing w:after="0" w:line="240" w:lineRule="auto"/>
+        <w:jc w:val="both"/>
+        <w:rPr>
+          <w:rFonts w:asciiTheme="majorHAnsi" w:hAnsiTheme="majorHAnsi" w:cstheme="majorHAnsi"/>
+          <w:noProof/>
+          <w:sz w:val="24"/>
+          <w:szCs w:val="24"/>
+          <w:lang w:val="pt-BR" w:bidi="ar-SA"/>
+        </w:rPr>
+      </w:pPr>
+      <w:r>
+        <w:rPr>
+          <w:rFonts w:asciiTheme="majorHAnsi" w:hAnsiTheme="majorHAnsi" w:cstheme="majorHAnsi"/>
+          <w:noProof/>
+          <w:sz w:val="24"/>
+          <w:szCs w:val="24"/>
+          <w:lang w:val="pt-BR" w:bidi="ar-SA"/>
+        </w:rPr>
+        <w:t>O Clash Detection detecta problemas entre o Ambiente Construído e as novas propostas.</w:t>
+      </w:r>
+    </w:p>
+    <w:p>
+      <w:pPr>
+        <w:spacing w:after="0" w:line="240" w:lineRule="auto"/>
+        <w:jc w:val="both"/>
+        <w:rPr>
+          <w:rFonts w:asciiTheme="majorHAnsi" w:hAnsiTheme="majorHAnsi" w:cstheme="majorHAnsi"/>
+          <w:noProof/>
+          <w:sz w:val="24"/>
+          <w:szCs w:val="24"/>
+          <w:lang w:val="pt-BR" w:bidi="ar-SA"/>
+        </w:rPr>
+      </w:pPr>
+      <w:r>
+        <w:rPr>
+          <w:rFonts w:asciiTheme="majorHAnsi" w:hAnsiTheme="majorHAnsi" w:cstheme="majorHAnsi"/>
+          <w:noProof/>
+          <w:sz w:val="24"/>
+          <w:szCs w:val="24"/>
+          <w:lang w:val="pt-BR" w:bidi="ar-SA"/>
+        </w:rPr>
+        <w:t>O Ambiente construído pode contemplar duas matrizes disciplinares.</w:t>
+      </w:r>
+    </w:p>
+    <w:p>
+      <w:pPr>
+        <w:spacing w:after="0" w:line="240" w:lineRule="auto"/>
+        <w:jc w:val="both"/>
+        <w:rPr>
+          <w:rFonts w:asciiTheme="majorHAnsi" w:hAnsiTheme="majorHAnsi" w:cstheme="majorHAnsi"/>
+          <w:noProof/>
+          <w:sz w:val="24"/>
+          <w:szCs w:val="24"/>
+          <w:lang w:val="pt-BR" w:bidi="ar-SA"/>
+        </w:rPr>
+      </w:pPr>
+      <w:r>
+        <w:rPr>
+          <w:rFonts w:asciiTheme="majorHAnsi" w:hAnsiTheme="majorHAnsi" w:cstheme="majorHAnsi"/>
+          <w:noProof/>
+          <w:sz w:val="24"/>
+          <w:szCs w:val="24"/>
+          <w:lang w:val="pt-BR" w:bidi="ar-SA"/>
+        </w:rPr>
+        <w:t>A inspeção técnica é uma atividade conectora entre o Ambiente Construído e as novas proposições.</w:t>
+      </w:r>
+    </w:p>
+    <w:p>
+      <w:pPr>
+        <w:spacing w:after="0" w:line="240" w:lineRule="auto"/>
+        <w:jc w:val="both"/>
+        <w:rPr>
+          <w:rFonts w:asciiTheme="majorHAnsi" w:hAnsiTheme="majorHAnsi" w:cstheme="majorHAnsi"/>
+          <w:noProof/>
+          <w:sz w:val="24"/>
+          <w:szCs w:val="24"/>
+          <w:lang w:val="pt-BR" w:bidi="ar-SA"/>
+        </w:rPr>
+      </w:pPr>
+    </w:p>
+    <w:p>
+      <w:pPr>
+        <w:spacing w:after="0" w:line="240" w:lineRule="auto"/>
+        <w:jc w:val="both"/>
+        <w:rPr>
+          <w:rFonts w:asciiTheme="majorHAnsi" w:hAnsiTheme="majorHAnsi" w:cstheme="majorHAnsi"/>
+          <w:noProof/>
+          <w:sz w:val="24"/>
+          <w:szCs w:val="24"/>
+          <w:lang w:val="pt-BR" w:bidi="ar-SA"/>
+        </w:rPr>
+      </w:pPr>
+      <w:r>
+        <w:rPr>
+          <w:rFonts w:asciiTheme="majorHAnsi" w:hAnsiTheme="majorHAnsi" w:cstheme="majorHAnsi"/>
+          <w:b/>
+          <w:noProof/>
+          <w:sz w:val="24"/>
+          <w:szCs w:val="24"/>
+          <w:lang w:val="pt-BR" w:bidi="ar-SA"/>
+        </w:rPr>
+        <w:t xml:space="preserve">Unidade </w:t>
+      </w:r>
+      <w:r>
+        <w:rPr>
+          <w:rFonts w:asciiTheme="majorHAnsi" w:hAnsiTheme="majorHAnsi" w:cstheme="majorHAnsi"/>
+          <w:b/>
+          <w:noProof/>
+          <w:sz w:val="24"/>
+          <w:szCs w:val="24"/>
+          <w:lang w:val="pt-BR" w:bidi="ar-SA"/>
+        </w:rPr>
+        <w:t>3</w:t>
+      </w:r>
+      <w:bookmarkStart w:id="0" w:name="_GoBack"/>
+      <w:bookmarkEnd w:id="0"/>
+      <w:r>
+        <w:rPr>
+          <w:rFonts w:asciiTheme="majorHAnsi" w:hAnsiTheme="majorHAnsi" w:cstheme="majorHAnsi"/>
+          <w:noProof/>
+          <w:sz w:val="24"/>
+          <w:szCs w:val="24"/>
+          <w:lang w:val="pt-BR" w:bidi="ar-SA"/>
+        </w:rPr>
+        <w:t>.</w:t>
+      </w:r>
+    </w:p>
+    <w:p>
+      <w:pPr>
+        <w:spacing w:after="0" w:line="240" w:lineRule="auto"/>
+        <w:jc w:val="both"/>
+        <w:rPr>
+          <w:rFonts w:asciiTheme="majorHAnsi" w:hAnsiTheme="majorHAnsi" w:cstheme="majorHAnsi"/>
+          <w:noProof/>
+          <w:sz w:val="24"/>
+          <w:szCs w:val="24"/>
+          <w:lang w:val="pt-BR" w:bidi="ar-SA"/>
+        </w:rPr>
+      </w:pPr>
+    </w:p>
+    <w:p>
+      <w:pPr>
+        <w:spacing w:after="0" w:line="240" w:lineRule="auto"/>
+        <w:jc w:val="both"/>
+        <w:rPr>
+          <w:rFonts w:asciiTheme="majorHAnsi" w:hAnsiTheme="majorHAnsi" w:cstheme="majorHAnsi"/>
+          <w:noProof/>
+          <w:sz w:val="24"/>
+          <w:szCs w:val="24"/>
+          <w:lang w:val="pt-BR" w:bidi="ar-SA"/>
+        </w:rPr>
+      </w:pPr>
+      <w:r>
+        <w:rPr>
+          <w:rFonts w:asciiTheme="majorHAnsi" w:hAnsiTheme="majorHAnsi" w:cstheme="majorHAnsi"/>
+          <w:noProof/>
+          <w:sz w:val="24"/>
+          <w:szCs w:val="24"/>
+          <w:lang w:val="pt-BR" w:bidi="ar-SA"/>
+        </w:rPr>
+        <w:t xml:space="preserve">1 - </w:t>
+      </w:r>
+      <w:r>
+        <w:rPr>
+          <w:rFonts w:asciiTheme="majorHAnsi" w:hAnsiTheme="majorHAnsi" w:cstheme="majorHAnsi"/>
+          <w:noProof/>
+          <w:sz w:val="24"/>
+          <w:szCs w:val="24"/>
+          <w:lang w:val="pt-BR" w:bidi="ar-SA"/>
+        </w:rPr>
+        <w:t>Um dos objetivos</w:t>
+      </w:r>
     </w:p>
     <w:sectPr>
       <w:headerReference w:type="default" r:id="rId9"/>
@@ -6208,7 +7210,7 @@
   <a:extraClrSchemeLst/>
   <a:extLst>
     <a:ext uri="{05A4C25C-085E-4340-85A3-A5531E510DB2}">
-      <thm15:themeFamily xmlns="" xmlns:thm15="http://schemas.microsoft.com/office/thememl/2012/main" name="Office Theme" id="{62F939B6-93AF-4DB8-9C6B-D6C7DFDC589F}" vid="{4A3C46E8-61CC-4603-A589-7422A47A8E4A}"/>
+      <thm15:themeFamily xmlns:thm15="http://schemas.microsoft.com/office/thememl/2012/main" xmlns="" name="Office Theme" id="{62F939B6-93AF-4DB8-9C6B-D6C7DFDC589F}" vid="{4A3C46E8-61CC-4603-A589-7422A47A8E4A}"/>
     </a:ext>
   </a:extLst>
 </a:theme>
@@ -6219,7 +7221,7 @@
 </file>
 
 <file path=customXml/itemProps1.xml><?xml version="1.0" encoding="utf-8"?>
-<ds:datastoreItem xmlns:ds="http://schemas.openxmlformats.org/officeDocument/2006/customXml" ds:itemID="{01BF2A72-D4A6-4043-8169-4B68E9E778F5}">
+<ds:datastoreItem xmlns:ds="http://schemas.openxmlformats.org/officeDocument/2006/customXml" ds:itemID="{A1BD53C8-0226-4D23-9615-B648AE7E5C02}">
   <ds:schemaRefs>
     <ds:schemaRef ds:uri="http://schemas.openxmlformats.org/officeDocument/2006/bibliography"/>
   </ds:schemaRefs>

</xml_diff>

<commit_message>
teste unidade 4 10D
</commit_message>
<xml_diff>
--- a/12_bim_10d_construcao_industrializada/lean_construction_notas_aula.docx
+++ b/12_bim_10d_construcao_industrializada/lean_construction_notas_aula.docx
@@ -2506,6 +2506,1447 @@
         </w:rPr>
         <w:t xml:space="preserve"> (x)</w:t>
       </w:r>
+    </w:p>
+    <w:p>
+      <w:pPr>
+        <w:spacing w:after="0" w:line="240" w:lineRule="auto"/>
+        <w:jc w:val="both"/>
+        <w:rPr>
+          <w:rFonts w:asciiTheme="majorHAnsi" w:hAnsiTheme="majorHAnsi" w:cstheme="majorHAnsi"/>
+          <w:noProof/>
+          <w:sz w:val="24"/>
+          <w:szCs w:val="24"/>
+          <w:lang w:val="pt-BR" w:bidi="ar-SA"/>
+        </w:rPr>
+      </w:pPr>
+    </w:p>
+    <w:p>
+      <w:pPr>
+        <w:spacing w:after="0" w:line="240" w:lineRule="auto"/>
+        <w:jc w:val="both"/>
+        <w:rPr>
+          <w:rFonts w:asciiTheme="majorHAnsi" w:hAnsiTheme="majorHAnsi" w:cstheme="majorHAnsi"/>
+          <w:noProof/>
+          <w:sz w:val="24"/>
+          <w:szCs w:val="24"/>
+          <w:lang w:val="pt-BR" w:bidi="ar-SA"/>
+        </w:rPr>
+      </w:pPr>
+      <w:r>
+        <w:rPr>
+          <w:rFonts w:asciiTheme="majorHAnsi" w:hAnsiTheme="majorHAnsi" w:cstheme="majorHAnsi"/>
+          <w:noProof/>
+          <w:sz w:val="24"/>
+          <w:szCs w:val="24"/>
+          <w:lang w:val="pt-BR" w:bidi="ar-SA"/>
+        </w:rPr>
+        <w:t xml:space="preserve">2 - </w:t>
+      </w:r>
+      <w:r>
+        <w:rPr>
+          <w:rFonts w:asciiTheme="majorHAnsi" w:hAnsiTheme="majorHAnsi" w:cstheme="majorHAnsi"/>
+          <w:noProof/>
+          <w:sz w:val="24"/>
+          <w:szCs w:val="24"/>
+          <w:lang w:val="pt-BR" w:bidi="ar-SA"/>
+        </w:rPr>
+        <w:t>As bibliotecas BIM disponíveis podem ser de 3 tipos: Fabricante de software; Pública ou Empresa privada.</w:t>
+      </w:r>
+      <w:r>
+        <w:rPr>
+          <w:rFonts w:asciiTheme="majorHAnsi" w:hAnsiTheme="majorHAnsi" w:cstheme="majorHAnsi"/>
+          <w:noProof/>
+          <w:sz w:val="24"/>
+          <w:szCs w:val="24"/>
+          <w:lang w:val="pt-BR" w:bidi="ar-SA"/>
+        </w:rPr>
+        <w:t xml:space="preserve"> </w:t>
+      </w:r>
+      <w:r>
+        <w:rPr>
+          <w:rFonts w:asciiTheme="majorHAnsi" w:hAnsiTheme="majorHAnsi" w:cstheme="majorHAnsi"/>
+          <w:noProof/>
+          <w:sz w:val="24"/>
+          <w:szCs w:val="24"/>
+          <w:lang w:val="pt-BR" w:bidi="ar-SA"/>
+        </w:rPr>
+        <w:t>Neste contexto, podemos afirmar que é uma característica de uma biblioteca BIM pública:</w:t>
+      </w:r>
+    </w:p>
+    <w:p>
+      <w:pPr>
+        <w:spacing w:after="0" w:line="240" w:lineRule="auto"/>
+        <w:jc w:val="both"/>
+        <w:rPr>
+          <w:rFonts w:asciiTheme="majorHAnsi" w:hAnsiTheme="majorHAnsi" w:cstheme="majorHAnsi"/>
+          <w:noProof/>
+          <w:sz w:val="24"/>
+          <w:szCs w:val="24"/>
+          <w:lang w:val="pt-BR" w:bidi="ar-SA"/>
+        </w:rPr>
+      </w:pPr>
+    </w:p>
+    <w:p>
+      <w:pPr>
+        <w:spacing w:after="0" w:line="240" w:lineRule="auto"/>
+        <w:jc w:val="both"/>
+        <w:rPr>
+          <w:rFonts w:asciiTheme="majorHAnsi" w:hAnsiTheme="majorHAnsi" w:cstheme="majorHAnsi"/>
+          <w:noProof/>
+          <w:sz w:val="24"/>
+          <w:szCs w:val="24"/>
+          <w:lang w:val="pt-BR" w:bidi="ar-SA"/>
+        </w:rPr>
+      </w:pPr>
+      <w:r>
+        <w:rPr>
+          <w:rFonts w:asciiTheme="majorHAnsi" w:hAnsiTheme="majorHAnsi" w:cstheme="majorHAnsi"/>
+          <w:noProof/>
+          <w:sz w:val="24"/>
+          <w:szCs w:val="24"/>
+          <w:lang w:val="pt-BR" w:bidi="ar-SA"/>
+        </w:rPr>
+        <w:t>Geralmente disponibiliza, gratuitamente, o acesso para downloads e cadastro de objetos BIM.</w:t>
+      </w:r>
+    </w:p>
+    <w:p>
+      <w:pPr>
+        <w:spacing w:after="0" w:line="240" w:lineRule="auto"/>
+        <w:jc w:val="both"/>
+        <w:rPr>
+          <w:rFonts w:asciiTheme="majorHAnsi" w:hAnsiTheme="majorHAnsi" w:cstheme="majorHAnsi"/>
+          <w:noProof/>
+          <w:sz w:val="24"/>
+          <w:szCs w:val="24"/>
+          <w:lang w:val="pt-BR" w:bidi="ar-SA"/>
+        </w:rPr>
+      </w:pPr>
+      <w:r>
+        <w:rPr>
+          <w:rFonts w:asciiTheme="majorHAnsi" w:hAnsiTheme="majorHAnsi" w:cstheme="majorHAnsi"/>
+          <w:noProof/>
+          <w:sz w:val="24"/>
+          <w:szCs w:val="24"/>
+          <w:lang w:val="pt-BR" w:bidi="ar-SA"/>
+        </w:rPr>
+        <w:t>Auxiliam o processo de modelagem para a pré-fabricação.</w:t>
+      </w:r>
+      <w:r>
+        <w:rPr>
+          <w:rFonts w:asciiTheme="majorHAnsi" w:hAnsiTheme="majorHAnsi" w:cstheme="majorHAnsi"/>
+          <w:noProof/>
+          <w:sz w:val="24"/>
+          <w:szCs w:val="24"/>
+          <w:lang w:val="pt-BR" w:bidi="ar-SA"/>
+        </w:rPr>
+        <w:t xml:space="preserve"> </w:t>
+      </w:r>
+    </w:p>
+    <w:p>
+      <w:pPr>
+        <w:spacing w:after="0" w:line="240" w:lineRule="auto"/>
+        <w:jc w:val="both"/>
+        <w:rPr>
+          <w:rFonts w:asciiTheme="majorHAnsi" w:hAnsiTheme="majorHAnsi" w:cstheme="majorHAnsi"/>
+          <w:noProof/>
+          <w:sz w:val="24"/>
+          <w:szCs w:val="24"/>
+          <w:lang w:val="pt-BR" w:bidi="ar-SA"/>
+        </w:rPr>
+      </w:pPr>
+      <w:r>
+        <w:rPr>
+          <w:rFonts w:asciiTheme="majorHAnsi" w:hAnsiTheme="majorHAnsi" w:cstheme="majorHAnsi"/>
+          <w:noProof/>
+          <w:sz w:val="24"/>
+          <w:szCs w:val="24"/>
+          <w:lang w:val="pt-BR" w:bidi="ar-SA"/>
+        </w:rPr>
+        <w:t>Geralmente cobra mensalidade dos fornecedores de materiais e disponibiliza, gratuitamente, os downloads dos objetos BIM para os usuários.</w:t>
+      </w:r>
+      <w:r>
+        <w:rPr>
+          <w:rFonts w:asciiTheme="majorHAnsi" w:hAnsiTheme="majorHAnsi" w:cstheme="majorHAnsi"/>
+          <w:noProof/>
+          <w:sz w:val="24"/>
+          <w:szCs w:val="24"/>
+          <w:lang w:val="pt-BR" w:bidi="ar-SA"/>
+        </w:rPr>
+        <w:t xml:space="preserve"> (x)</w:t>
+      </w:r>
+    </w:p>
+    <w:p>
+      <w:pPr>
+        <w:spacing w:after="0" w:line="240" w:lineRule="auto"/>
+        <w:jc w:val="both"/>
+        <w:rPr>
+          <w:rFonts w:asciiTheme="majorHAnsi" w:hAnsiTheme="majorHAnsi" w:cstheme="majorHAnsi"/>
+          <w:noProof/>
+          <w:sz w:val="24"/>
+          <w:szCs w:val="24"/>
+          <w:lang w:val="pt-BR" w:bidi="ar-SA"/>
+        </w:rPr>
+      </w:pPr>
+      <w:r>
+        <w:rPr>
+          <w:rFonts w:asciiTheme="majorHAnsi" w:hAnsiTheme="majorHAnsi" w:cstheme="majorHAnsi"/>
+          <w:noProof/>
+          <w:sz w:val="24"/>
+          <w:szCs w:val="24"/>
+          <w:lang w:val="pt-BR" w:bidi="ar-SA"/>
+        </w:rPr>
+        <w:t>Cobra mensalidades dos fornecedores de materiais e dos usuários.</w:t>
+      </w:r>
+    </w:p>
+    <w:p>
+      <w:pPr>
+        <w:spacing w:after="0" w:line="240" w:lineRule="auto"/>
+        <w:jc w:val="both"/>
+        <w:rPr>
+          <w:rFonts w:asciiTheme="majorHAnsi" w:hAnsiTheme="majorHAnsi" w:cstheme="majorHAnsi"/>
+          <w:noProof/>
+          <w:sz w:val="24"/>
+          <w:szCs w:val="24"/>
+          <w:lang w:val="pt-BR" w:bidi="ar-SA"/>
+        </w:rPr>
+      </w:pPr>
+    </w:p>
+    <w:p>
+      <w:pPr>
+        <w:spacing w:after="0" w:line="240" w:lineRule="auto"/>
+        <w:jc w:val="both"/>
+        <w:rPr>
+          <w:rFonts w:asciiTheme="majorHAnsi" w:hAnsiTheme="majorHAnsi" w:cstheme="majorHAnsi"/>
+          <w:noProof/>
+          <w:sz w:val="24"/>
+          <w:szCs w:val="24"/>
+          <w:lang w:val="pt-BR" w:bidi="ar-SA"/>
+        </w:rPr>
+      </w:pPr>
+      <w:r>
+        <w:rPr>
+          <w:rFonts w:asciiTheme="majorHAnsi" w:hAnsiTheme="majorHAnsi" w:cstheme="majorHAnsi"/>
+          <w:noProof/>
+          <w:sz w:val="24"/>
+          <w:szCs w:val="24"/>
+          <w:lang w:val="pt-BR" w:bidi="ar-SA"/>
+        </w:rPr>
+        <w:lastRenderedPageBreak/>
+        <w:t xml:space="preserve">3 - </w:t>
+      </w:r>
+      <w:r>
+        <w:rPr>
+          <w:rFonts w:asciiTheme="majorHAnsi" w:hAnsiTheme="majorHAnsi" w:cstheme="majorHAnsi"/>
+          <w:noProof/>
+          <w:sz w:val="24"/>
+          <w:szCs w:val="24"/>
+          <w:lang w:val="pt-BR" w:bidi="ar-SA"/>
+        </w:rPr>
+        <w:t>Um dos maiores desafios do BIM está relacionado a disruptura dos processos tradicionais de trabalho.</w:t>
+      </w:r>
+      <w:r>
+        <w:rPr>
+          <w:rFonts w:asciiTheme="majorHAnsi" w:hAnsiTheme="majorHAnsi" w:cstheme="majorHAnsi"/>
+          <w:noProof/>
+          <w:sz w:val="24"/>
+          <w:szCs w:val="24"/>
+          <w:lang w:val="pt-BR" w:bidi="ar-SA"/>
+        </w:rPr>
+        <w:t xml:space="preserve"> </w:t>
+      </w:r>
+      <w:r>
+        <w:rPr>
+          <w:rFonts w:asciiTheme="majorHAnsi" w:hAnsiTheme="majorHAnsi" w:cstheme="majorHAnsi"/>
+          <w:noProof/>
+          <w:sz w:val="24"/>
+          <w:szCs w:val="24"/>
+          <w:lang w:val="pt-BR" w:bidi="ar-SA"/>
+        </w:rPr>
+        <w:t>Baseado na afirmação acima, escolha o grupo da cadeia produtiva que respondeu mais rapidamente às mudanças:</w:t>
+      </w:r>
+    </w:p>
+    <w:p>
+      <w:pPr>
+        <w:spacing w:after="0" w:line="240" w:lineRule="auto"/>
+        <w:jc w:val="both"/>
+        <w:rPr>
+          <w:rFonts w:asciiTheme="majorHAnsi" w:hAnsiTheme="majorHAnsi" w:cstheme="majorHAnsi"/>
+          <w:noProof/>
+          <w:sz w:val="24"/>
+          <w:szCs w:val="24"/>
+          <w:lang w:val="pt-BR" w:bidi="ar-SA"/>
+        </w:rPr>
+      </w:pPr>
+    </w:p>
+    <w:p>
+      <w:pPr>
+        <w:spacing w:after="0" w:line="240" w:lineRule="auto"/>
+        <w:jc w:val="both"/>
+        <w:rPr>
+          <w:rFonts w:asciiTheme="majorHAnsi" w:hAnsiTheme="majorHAnsi" w:cstheme="majorHAnsi"/>
+          <w:noProof/>
+          <w:sz w:val="24"/>
+          <w:szCs w:val="24"/>
+          <w:lang w:val="pt-BR" w:bidi="ar-SA"/>
+        </w:rPr>
+      </w:pPr>
+      <w:r>
+        <w:rPr>
+          <w:rFonts w:asciiTheme="majorHAnsi" w:hAnsiTheme="majorHAnsi" w:cstheme="majorHAnsi"/>
+          <w:noProof/>
+          <w:sz w:val="24"/>
+          <w:szCs w:val="24"/>
+          <w:lang w:val="pt-BR" w:bidi="ar-SA"/>
+        </w:rPr>
+        <w:t>Arquitetos.</w:t>
+      </w:r>
+      <w:r>
+        <w:rPr>
+          <w:rFonts w:asciiTheme="majorHAnsi" w:hAnsiTheme="majorHAnsi" w:cstheme="majorHAnsi"/>
+          <w:noProof/>
+          <w:sz w:val="24"/>
+          <w:szCs w:val="24"/>
+          <w:lang w:val="pt-BR" w:bidi="ar-SA"/>
+        </w:rPr>
+        <w:t xml:space="preserve"> (x)</w:t>
+      </w:r>
+    </w:p>
+    <w:p>
+      <w:pPr>
+        <w:spacing w:after="0" w:line="240" w:lineRule="auto"/>
+        <w:jc w:val="both"/>
+        <w:rPr>
+          <w:rFonts w:asciiTheme="majorHAnsi" w:hAnsiTheme="majorHAnsi" w:cstheme="majorHAnsi"/>
+          <w:noProof/>
+          <w:sz w:val="24"/>
+          <w:szCs w:val="24"/>
+          <w:lang w:val="pt-BR" w:bidi="ar-SA"/>
+        </w:rPr>
+      </w:pPr>
+      <w:r>
+        <w:rPr>
+          <w:rFonts w:asciiTheme="majorHAnsi" w:hAnsiTheme="majorHAnsi" w:cstheme="majorHAnsi"/>
+          <w:noProof/>
+          <w:sz w:val="24"/>
+          <w:szCs w:val="24"/>
+          <w:lang w:val="pt-BR" w:bidi="ar-SA"/>
+        </w:rPr>
+        <w:t>Construtores.</w:t>
+      </w:r>
+    </w:p>
+    <w:p>
+      <w:pPr>
+        <w:spacing w:after="0" w:line="240" w:lineRule="auto"/>
+        <w:jc w:val="both"/>
+        <w:rPr>
+          <w:rFonts w:asciiTheme="majorHAnsi" w:hAnsiTheme="majorHAnsi" w:cstheme="majorHAnsi"/>
+          <w:noProof/>
+          <w:sz w:val="24"/>
+          <w:szCs w:val="24"/>
+          <w:lang w:val="pt-BR" w:bidi="ar-SA"/>
+        </w:rPr>
+      </w:pPr>
+      <w:r>
+        <w:rPr>
+          <w:rFonts w:asciiTheme="majorHAnsi" w:hAnsiTheme="majorHAnsi" w:cstheme="majorHAnsi"/>
+          <w:noProof/>
+          <w:sz w:val="24"/>
+          <w:szCs w:val="24"/>
+          <w:lang w:val="pt-BR" w:bidi="ar-SA"/>
+        </w:rPr>
+        <w:t>Fabricantes de pré-fabricados aplicados à construção civil.</w:t>
+      </w:r>
+    </w:p>
+    <w:p>
+      <w:pPr>
+        <w:spacing w:after="0" w:line="240" w:lineRule="auto"/>
+        <w:jc w:val="both"/>
+        <w:rPr>
+          <w:rFonts w:asciiTheme="majorHAnsi" w:hAnsiTheme="majorHAnsi" w:cstheme="majorHAnsi"/>
+          <w:noProof/>
+          <w:sz w:val="24"/>
+          <w:szCs w:val="24"/>
+          <w:lang w:val="pt-BR" w:bidi="ar-SA"/>
+        </w:rPr>
+      </w:pPr>
+      <w:r>
+        <w:rPr>
+          <w:rFonts w:asciiTheme="majorHAnsi" w:hAnsiTheme="majorHAnsi" w:cstheme="majorHAnsi"/>
+          <w:noProof/>
+          <w:sz w:val="24"/>
+          <w:szCs w:val="24"/>
+          <w:lang w:val="pt-BR" w:bidi="ar-SA"/>
+        </w:rPr>
+        <w:t>Orçamentistas.</w:t>
+      </w:r>
+    </w:p>
+    <w:p>
+      <w:pPr>
+        <w:spacing w:after="0" w:line="240" w:lineRule="auto"/>
+        <w:jc w:val="both"/>
+        <w:rPr>
+          <w:rFonts w:asciiTheme="majorHAnsi" w:hAnsiTheme="majorHAnsi" w:cstheme="majorHAnsi"/>
+          <w:noProof/>
+          <w:sz w:val="24"/>
+          <w:szCs w:val="24"/>
+          <w:lang w:val="pt-BR" w:bidi="ar-SA"/>
+        </w:rPr>
+      </w:pPr>
+    </w:p>
+    <w:p>
+      <w:pPr>
+        <w:spacing w:after="0" w:line="240" w:lineRule="auto"/>
+        <w:jc w:val="both"/>
+        <w:rPr>
+          <w:rFonts w:asciiTheme="majorHAnsi" w:hAnsiTheme="majorHAnsi" w:cstheme="majorHAnsi"/>
+          <w:noProof/>
+          <w:sz w:val="24"/>
+          <w:szCs w:val="24"/>
+          <w:lang w:val="pt-BR" w:bidi="ar-SA"/>
+        </w:rPr>
+      </w:pPr>
+      <w:r>
+        <w:rPr>
+          <w:rFonts w:asciiTheme="majorHAnsi" w:hAnsiTheme="majorHAnsi" w:cstheme="majorHAnsi"/>
+          <w:noProof/>
+          <w:sz w:val="24"/>
+          <w:szCs w:val="24"/>
+          <w:lang w:val="pt-BR" w:bidi="ar-SA"/>
+        </w:rPr>
+        <w:t xml:space="preserve">4 - </w:t>
+      </w:r>
+      <w:r>
+        <w:rPr>
+          <w:rFonts w:asciiTheme="majorHAnsi" w:hAnsiTheme="majorHAnsi" w:cstheme="majorHAnsi"/>
+          <w:noProof/>
+          <w:sz w:val="24"/>
+          <w:szCs w:val="24"/>
+          <w:lang w:val="pt-BR" w:bidi="ar-SA"/>
+        </w:rPr>
+        <w:t>Os objetos têm um papel fundamental no sistema BIM. Neste contexto, podemos afirmar que:</w:t>
+      </w:r>
+    </w:p>
+    <w:p>
+      <w:pPr>
+        <w:spacing w:after="0" w:line="240" w:lineRule="auto"/>
+        <w:jc w:val="both"/>
+        <w:rPr>
+          <w:rFonts w:asciiTheme="majorHAnsi" w:hAnsiTheme="majorHAnsi" w:cstheme="majorHAnsi"/>
+          <w:noProof/>
+          <w:sz w:val="24"/>
+          <w:szCs w:val="24"/>
+          <w:lang w:val="pt-BR" w:bidi="ar-SA"/>
+        </w:rPr>
+      </w:pPr>
+    </w:p>
+    <w:p>
+      <w:pPr>
+        <w:spacing w:after="0" w:line="240" w:lineRule="auto"/>
+        <w:jc w:val="both"/>
+        <w:rPr>
+          <w:rFonts w:asciiTheme="majorHAnsi" w:hAnsiTheme="majorHAnsi" w:cstheme="majorHAnsi"/>
+          <w:noProof/>
+          <w:sz w:val="24"/>
+          <w:szCs w:val="24"/>
+          <w:lang w:val="pt-BR" w:bidi="ar-SA"/>
+        </w:rPr>
+      </w:pPr>
+      <w:r>
+        <w:rPr>
+          <w:rFonts w:asciiTheme="majorHAnsi" w:hAnsiTheme="majorHAnsi" w:cstheme="majorHAnsi"/>
+          <w:noProof/>
+          <w:sz w:val="24"/>
+          <w:szCs w:val="24"/>
+          <w:lang w:val="pt-BR" w:bidi="ar-SA"/>
+        </w:rPr>
+        <w:t>São elementos que contém apenas dados.</w:t>
+      </w:r>
+    </w:p>
+    <w:p>
+      <w:pPr>
+        <w:spacing w:after="0" w:line="240" w:lineRule="auto"/>
+        <w:jc w:val="both"/>
+        <w:rPr>
+          <w:rFonts w:asciiTheme="majorHAnsi" w:hAnsiTheme="majorHAnsi" w:cstheme="majorHAnsi"/>
+          <w:noProof/>
+          <w:sz w:val="24"/>
+          <w:szCs w:val="24"/>
+          <w:lang w:val="pt-BR" w:bidi="ar-SA"/>
+        </w:rPr>
+      </w:pPr>
+      <w:r>
+        <w:rPr>
+          <w:rFonts w:asciiTheme="majorHAnsi" w:hAnsiTheme="majorHAnsi" w:cstheme="majorHAnsi"/>
+          <w:noProof/>
+          <w:sz w:val="24"/>
+          <w:szCs w:val="24"/>
+          <w:lang w:val="pt-BR" w:bidi="ar-SA"/>
+        </w:rPr>
+        <w:t>Não ajudam na pré-fabricação.</w:t>
+      </w:r>
+    </w:p>
+    <w:p>
+      <w:pPr>
+        <w:spacing w:after="0" w:line="240" w:lineRule="auto"/>
+        <w:jc w:val="both"/>
+        <w:rPr>
+          <w:rFonts w:asciiTheme="majorHAnsi" w:hAnsiTheme="majorHAnsi" w:cstheme="majorHAnsi"/>
+          <w:noProof/>
+          <w:sz w:val="24"/>
+          <w:szCs w:val="24"/>
+          <w:lang w:val="pt-BR" w:bidi="ar-SA"/>
+        </w:rPr>
+      </w:pPr>
+      <w:r>
+        <w:rPr>
+          <w:rFonts w:asciiTheme="majorHAnsi" w:hAnsiTheme="majorHAnsi" w:cstheme="majorHAnsi"/>
+          <w:noProof/>
+          <w:sz w:val="24"/>
+          <w:szCs w:val="24"/>
+          <w:lang w:val="pt-BR" w:bidi="ar-SA"/>
+        </w:rPr>
+        <w:t>São utilizados somente na fase de projetação (modelagem).</w:t>
+      </w:r>
+    </w:p>
+    <w:p>
+      <w:pPr>
+        <w:spacing w:after="0" w:line="240" w:lineRule="auto"/>
+        <w:jc w:val="both"/>
+        <w:rPr>
+          <w:rFonts w:asciiTheme="majorHAnsi" w:hAnsiTheme="majorHAnsi" w:cstheme="majorHAnsi"/>
+          <w:noProof/>
+          <w:sz w:val="24"/>
+          <w:szCs w:val="24"/>
+          <w:lang w:val="pt-BR" w:bidi="ar-SA"/>
+        </w:rPr>
+      </w:pPr>
+      <w:r>
+        <w:rPr>
+          <w:rFonts w:asciiTheme="majorHAnsi" w:hAnsiTheme="majorHAnsi" w:cstheme="majorHAnsi"/>
+          <w:noProof/>
+          <w:sz w:val="24"/>
+          <w:szCs w:val="24"/>
+          <w:lang w:val="pt-BR" w:bidi="ar-SA"/>
+        </w:rPr>
+        <w:t>São elementos que contém geometria, dados e auxiliam a produção industrial.</w:t>
+      </w:r>
+      <w:r>
+        <w:rPr>
+          <w:rFonts w:asciiTheme="majorHAnsi" w:hAnsiTheme="majorHAnsi" w:cstheme="majorHAnsi"/>
+          <w:noProof/>
+          <w:sz w:val="24"/>
+          <w:szCs w:val="24"/>
+          <w:lang w:val="pt-BR" w:bidi="ar-SA"/>
+        </w:rPr>
+        <w:t xml:space="preserve"> (x)</w:t>
+      </w:r>
+    </w:p>
+    <w:p>
+      <w:pPr>
+        <w:spacing w:after="0" w:line="240" w:lineRule="auto"/>
+        <w:jc w:val="both"/>
+        <w:rPr>
+          <w:rFonts w:asciiTheme="majorHAnsi" w:hAnsiTheme="majorHAnsi" w:cstheme="majorHAnsi"/>
+          <w:noProof/>
+          <w:sz w:val="24"/>
+          <w:szCs w:val="24"/>
+          <w:lang w:val="pt-BR" w:bidi="ar-SA"/>
+        </w:rPr>
+      </w:pPr>
+    </w:p>
+    <w:p>
+      <w:pPr>
+        <w:spacing w:after="0" w:line="240" w:lineRule="auto"/>
+        <w:jc w:val="both"/>
+        <w:rPr>
+          <w:rFonts w:asciiTheme="majorHAnsi" w:hAnsiTheme="majorHAnsi" w:cstheme="majorHAnsi"/>
+          <w:noProof/>
+          <w:sz w:val="24"/>
+          <w:szCs w:val="24"/>
+          <w:lang w:val="pt-BR" w:bidi="ar-SA"/>
+        </w:rPr>
+      </w:pPr>
+      <w:r>
+        <w:rPr>
+          <w:rFonts w:asciiTheme="majorHAnsi" w:hAnsiTheme="majorHAnsi" w:cstheme="majorHAnsi"/>
+          <w:noProof/>
+          <w:sz w:val="24"/>
+          <w:szCs w:val="24"/>
+          <w:lang w:val="pt-BR" w:bidi="ar-SA"/>
+        </w:rPr>
+        <w:t xml:space="preserve">5 - </w:t>
+      </w:r>
+      <w:r>
+        <w:rPr>
+          <w:rFonts w:asciiTheme="majorHAnsi" w:hAnsiTheme="majorHAnsi" w:cstheme="majorHAnsi"/>
+          <w:noProof/>
+          <w:sz w:val="24"/>
+          <w:szCs w:val="24"/>
+          <w:lang w:val="pt-BR" w:bidi="ar-SA"/>
+        </w:rPr>
+        <w:t>O IFC é um formato neutro. São afirmações corretas, exceto:</w:t>
+      </w:r>
+    </w:p>
+    <w:p>
+      <w:pPr>
+        <w:spacing w:after="0" w:line="240" w:lineRule="auto"/>
+        <w:jc w:val="both"/>
+        <w:rPr>
+          <w:rFonts w:asciiTheme="majorHAnsi" w:hAnsiTheme="majorHAnsi" w:cstheme="majorHAnsi"/>
+          <w:noProof/>
+          <w:sz w:val="24"/>
+          <w:szCs w:val="24"/>
+          <w:lang w:val="pt-BR" w:bidi="ar-SA"/>
+        </w:rPr>
+      </w:pPr>
+    </w:p>
+    <w:p>
+      <w:pPr>
+        <w:spacing w:after="0" w:line="240" w:lineRule="auto"/>
+        <w:jc w:val="both"/>
+        <w:rPr>
+          <w:rFonts w:asciiTheme="majorHAnsi" w:hAnsiTheme="majorHAnsi" w:cstheme="majorHAnsi"/>
+          <w:noProof/>
+          <w:sz w:val="24"/>
+          <w:szCs w:val="24"/>
+          <w:lang w:val="pt-BR" w:bidi="ar-SA"/>
+        </w:rPr>
+      </w:pPr>
+      <w:r>
+        <w:rPr>
+          <w:rFonts w:asciiTheme="majorHAnsi" w:hAnsiTheme="majorHAnsi" w:cstheme="majorHAnsi"/>
+          <w:noProof/>
+          <w:sz w:val="24"/>
+          <w:szCs w:val="24"/>
+          <w:lang w:val="pt-BR" w:bidi="ar-SA"/>
+        </w:rPr>
+        <w:t>O IFC está relacionado a interoperabilidade.</w:t>
+      </w:r>
+    </w:p>
+    <w:p>
+      <w:pPr>
+        <w:spacing w:after="0" w:line="240" w:lineRule="auto"/>
+        <w:jc w:val="both"/>
+        <w:rPr>
+          <w:rFonts w:asciiTheme="majorHAnsi" w:hAnsiTheme="majorHAnsi" w:cstheme="majorHAnsi"/>
+          <w:noProof/>
+          <w:sz w:val="24"/>
+          <w:szCs w:val="24"/>
+          <w:lang w:val="pt-BR" w:bidi="ar-SA"/>
+        </w:rPr>
+      </w:pPr>
+      <w:r>
+        <w:rPr>
+          <w:rFonts w:asciiTheme="majorHAnsi" w:hAnsiTheme="majorHAnsi" w:cstheme="majorHAnsi"/>
+          <w:noProof/>
+          <w:sz w:val="24"/>
+          <w:szCs w:val="24"/>
+          <w:lang w:val="pt-BR" w:bidi="ar-SA"/>
+        </w:rPr>
+        <w:t>O IFC facilita a produção industrializada.</w:t>
+      </w:r>
+    </w:p>
+    <w:p>
+      <w:pPr>
+        <w:spacing w:after="0" w:line="240" w:lineRule="auto"/>
+        <w:jc w:val="both"/>
+        <w:rPr>
+          <w:rFonts w:asciiTheme="majorHAnsi" w:hAnsiTheme="majorHAnsi" w:cstheme="majorHAnsi"/>
+          <w:noProof/>
+          <w:sz w:val="24"/>
+          <w:szCs w:val="24"/>
+          <w:lang w:val="pt-BR" w:bidi="ar-SA"/>
+        </w:rPr>
+      </w:pPr>
+      <w:r>
+        <w:rPr>
+          <w:rFonts w:asciiTheme="majorHAnsi" w:hAnsiTheme="majorHAnsi" w:cstheme="majorHAnsi"/>
+          <w:noProof/>
+          <w:sz w:val="24"/>
+          <w:szCs w:val="24"/>
+          <w:lang w:val="pt-BR" w:bidi="ar-SA"/>
+        </w:rPr>
+        <w:t>O IFC é um esquema de dados.</w:t>
+      </w:r>
+    </w:p>
+    <w:p>
+      <w:pPr>
+        <w:spacing w:after="0" w:line="240" w:lineRule="auto"/>
+        <w:jc w:val="both"/>
+        <w:rPr>
+          <w:rFonts w:asciiTheme="majorHAnsi" w:hAnsiTheme="majorHAnsi" w:cstheme="majorHAnsi"/>
+          <w:noProof/>
+          <w:sz w:val="24"/>
+          <w:szCs w:val="24"/>
+          <w:lang w:val="pt-BR" w:bidi="ar-SA"/>
+        </w:rPr>
+      </w:pPr>
+      <w:r>
+        <w:rPr>
+          <w:rFonts w:asciiTheme="majorHAnsi" w:hAnsiTheme="majorHAnsi" w:cstheme="majorHAnsi"/>
+          <w:noProof/>
+          <w:sz w:val="24"/>
+          <w:szCs w:val="24"/>
+          <w:lang w:val="pt-BR" w:bidi="ar-SA"/>
+        </w:rPr>
+        <w:t>O IFC está relacionado ao processo de modelagem arquitetônico.</w:t>
+      </w:r>
+      <w:r>
+        <w:rPr>
+          <w:rFonts w:asciiTheme="majorHAnsi" w:hAnsiTheme="majorHAnsi" w:cstheme="majorHAnsi"/>
+          <w:noProof/>
+          <w:sz w:val="24"/>
+          <w:szCs w:val="24"/>
+          <w:lang w:val="pt-BR" w:bidi="ar-SA"/>
+        </w:rPr>
+        <w:t xml:space="preserve"> (x)</w:t>
+      </w:r>
+    </w:p>
+    <w:p>
+      <w:pPr>
+        <w:spacing w:after="0" w:line="240" w:lineRule="auto"/>
+        <w:jc w:val="both"/>
+        <w:rPr>
+          <w:rFonts w:asciiTheme="majorHAnsi" w:hAnsiTheme="majorHAnsi" w:cstheme="majorHAnsi"/>
+          <w:noProof/>
+          <w:sz w:val="24"/>
+          <w:szCs w:val="24"/>
+          <w:lang w:val="pt-BR" w:bidi="ar-SA"/>
+        </w:rPr>
+      </w:pPr>
+    </w:p>
+    <w:p>
+      <w:pPr>
+        <w:spacing w:after="0" w:line="240" w:lineRule="auto"/>
+        <w:jc w:val="both"/>
+        <w:rPr>
+          <w:rFonts w:asciiTheme="majorHAnsi" w:hAnsiTheme="majorHAnsi" w:cstheme="majorHAnsi"/>
+          <w:noProof/>
+          <w:sz w:val="24"/>
+          <w:szCs w:val="24"/>
+          <w:lang w:val="pt-BR" w:bidi="ar-SA"/>
+        </w:rPr>
+      </w:pPr>
+      <w:r>
+        <w:rPr>
+          <w:rFonts w:asciiTheme="majorHAnsi" w:hAnsiTheme="majorHAnsi" w:cstheme="majorHAnsi"/>
+          <w:b/>
+          <w:noProof/>
+          <w:sz w:val="24"/>
+          <w:szCs w:val="24"/>
+          <w:lang w:val="pt-BR" w:bidi="ar-SA"/>
+        </w:rPr>
+        <w:t xml:space="preserve">Unidade </w:t>
+      </w:r>
+      <w:r>
+        <w:rPr>
+          <w:rFonts w:asciiTheme="majorHAnsi" w:hAnsiTheme="majorHAnsi" w:cstheme="majorHAnsi"/>
+          <w:b/>
+          <w:noProof/>
+          <w:sz w:val="24"/>
+          <w:szCs w:val="24"/>
+          <w:lang w:val="pt-BR" w:bidi="ar-SA"/>
+        </w:rPr>
+        <w:t>4</w:t>
+      </w:r>
+      <w:r>
+        <w:rPr>
+          <w:rFonts w:asciiTheme="majorHAnsi" w:hAnsiTheme="majorHAnsi" w:cstheme="majorHAnsi"/>
+          <w:noProof/>
+          <w:sz w:val="24"/>
+          <w:szCs w:val="24"/>
+          <w:lang w:val="pt-BR" w:bidi="ar-SA"/>
+        </w:rPr>
+        <w:t>.</w:t>
+      </w:r>
+    </w:p>
+    <w:p>
+      <w:pPr>
+        <w:spacing w:after="0" w:line="240" w:lineRule="auto"/>
+        <w:jc w:val="both"/>
+        <w:rPr>
+          <w:rFonts w:asciiTheme="majorHAnsi" w:hAnsiTheme="majorHAnsi" w:cstheme="majorHAnsi"/>
+          <w:noProof/>
+          <w:sz w:val="24"/>
+          <w:szCs w:val="24"/>
+          <w:lang w:val="pt-BR" w:bidi="ar-SA"/>
+        </w:rPr>
+      </w:pPr>
+    </w:p>
+    <w:p>
+      <w:pPr>
+        <w:spacing w:after="0" w:line="240" w:lineRule="auto"/>
+        <w:jc w:val="both"/>
+        <w:rPr>
+          <w:rFonts w:asciiTheme="majorHAnsi" w:hAnsiTheme="majorHAnsi" w:cstheme="majorHAnsi"/>
+          <w:noProof/>
+          <w:sz w:val="24"/>
+          <w:szCs w:val="24"/>
+          <w:lang w:val="pt-BR" w:bidi="ar-SA"/>
+        </w:rPr>
+      </w:pPr>
+      <w:r>
+        <w:rPr>
+          <w:rFonts w:asciiTheme="majorHAnsi" w:hAnsiTheme="majorHAnsi" w:cstheme="majorHAnsi"/>
+          <w:noProof/>
+          <w:sz w:val="24"/>
+          <w:szCs w:val="24"/>
+          <w:lang w:val="pt-BR" w:bidi="ar-SA"/>
+        </w:rPr>
+        <w:t>1 -</w:t>
+      </w:r>
+      <w:r>
+        <w:rPr>
+          <w:rFonts w:asciiTheme="majorHAnsi" w:hAnsiTheme="majorHAnsi" w:cstheme="majorHAnsi"/>
+          <w:noProof/>
+          <w:sz w:val="24"/>
+          <w:szCs w:val="24"/>
+          <w:lang w:val="pt-BR" w:bidi="ar-SA"/>
+        </w:rPr>
+        <w:t xml:space="preserve"> </w:t>
+      </w:r>
+      <w:r>
+        <w:rPr>
+          <w:rFonts w:asciiTheme="majorHAnsi" w:hAnsiTheme="majorHAnsi" w:cstheme="majorHAnsi"/>
+          <w:noProof/>
+          <w:sz w:val="24"/>
+          <w:szCs w:val="24"/>
+          <w:lang w:val="pt-BR" w:bidi="ar-SA"/>
+        </w:rPr>
+        <w:t>Atualmente, inúmeras tecnologias associadas ao BIM podem ser aplicadas ao Ambiente Construído (edificações já existentes).</w:t>
+      </w:r>
+      <w:r>
+        <w:rPr>
+          <w:rFonts w:asciiTheme="majorHAnsi" w:hAnsiTheme="majorHAnsi" w:cstheme="majorHAnsi"/>
+          <w:noProof/>
+          <w:sz w:val="24"/>
+          <w:szCs w:val="24"/>
+          <w:lang w:val="pt-BR" w:bidi="ar-SA"/>
+        </w:rPr>
+        <w:t xml:space="preserve"> </w:t>
+      </w:r>
+      <w:r>
+        <w:rPr>
+          <w:rFonts w:asciiTheme="majorHAnsi" w:hAnsiTheme="majorHAnsi" w:cstheme="majorHAnsi"/>
+          <w:noProof/>
+          <w:sz w:val="24"/>
+          <w:szCs w:val="24"/>
+          <w:lang w:val="pt-BR" w:bidi="ar-SA"/>
+        </w:rPr>
+        <w:t>Assinale a opção falsa;</w:t>
+      </w:r>
+    </w:p>
+    <w:p>
+      <w:pPr>
+        <w:spacing w:after="0" w:line="240" w:lineRule="auto"/>
+        <w:jc w:val="both"/>
+        <w:rPr>
+          <w:rFonts w:asciiTheme="majorHAnsi" w:hAnsiTheme="majorHAnsi" w:cstheme="majorHAnsi"/>
+          <w:noProof/>
+          <w:sz w:val="24"/>
+          <w:szCs w:val="24"/>
+          <w:lang w:val="pt-BR" w:bidi="ar-SA"/>
+        </w:rPr>
+      </w:pPr>
+    </w:p>
+    <w:p>
+      <w:pPr>
+        <w:spacing w:after="0" w:line="240" w:lineRule="auto"/>
+        <w:jc w:val="both"/>
+        <w:rPr>
+          <w:rFonts w:asciiTheme="majorHAnsi" w:hAnsiTheme="majorHAnsi" w:cstheme="majorHAnsi"/>
+          <w:noProof/>
+          <w:sz w:val="24"/>
+          <w:szCs w:val="24"/>
+          <w:lang w:val="pt-BR" w:bidi="ar-SA"/>
+        </w:rPr>
+      </w:pPr>
+      <w:r>
+        <w:rPr>
+          <w:rFonts w:asciiTheme="majorHAnsi" w:hAnsiTheme="majorHAnsi" w:cstheme="majorHAnsi"/>
+          <w:noProof/>
+          <w:sz w:val="24"/>
+          <w:szCs w:val="24"/>
+          <w:lang w:val="pt-BR" w:bidi="ar-SA"/>
+        </w:rPr>
+        <w:t>Domótica</w:t>
+      </w:r>
+    </w:p>
+    <w:p>
+      <w:pPr>
+        <w:spacing w:after="0" w:line="240" w:lineRule="auto"/>
+        <w:jc w:val="both"/>
+        <w:rPr>
+          <w:rFonts w:asciiTheme="majorHAnsi" w:hAnsiTheme="majorHAnsi" w:cstheme="majorHAnsi"/>
+          <w:noProof/>
+          <w:sz w:val="24"/>
+          <w:szCs w:val="24"/>
+          <w:lang w:val="pt-BR" w:bidi="ar-SA"/>
+        </w:rPr>
+      </w:pPr>
+      <w:r>
+        <w:rPr>
+          <w:rFonts w:asciiTheme="majorHAnsi" w:hAnsiTheme="majorHAnsi" w:cstheme="majorHAnsi"/>
+          <w:noProof/>
+          <w:sz w:val="24"/>
+          <w:szCs w:val="24"/>
+          <w:lang w:val="pt-BR" w:bidi="ar-SA"/>
+        </w:rPr>
+        <w:t>3D Laser Scanning</w:t>
+      </w:r>
+    </w:p>
+    <w:p>
+      <w:pPr>
+        <w:spacing w:after="0" w:line="240" w:lineRule="auto"/>
+        <w:jc w:val="both"/>
+        <w:rPr>
+          <w:rFonts w:asciiTheme="majorHAnsi" w:hAnsiTheme="majorHAnsi" w:cstheme="majorHAnsi"/>
+          <w:noProof/>
+          <w:sz w:val="24"/>
+          <w:szCs w:val="24"/>
+          <w:lang w:val="pt-BR" w:bidi="ar-SA"/>
+        </w:rPr>
+      </w:pPr>
+      <w:r>
+        <w:rPr>
+          <w:rFonts w:asciiTheme="majorHAnsi" w:hAnsiTheme="majorHAnsi" w:cstheme="majorHAnsi"/>
+          <w:noProof/>
+          <w:sz w:val="24"/>
+          <w:szCs w:val="24"/>
+          <w:lang w:val="pt-BR" w:bidi="ar-SA"/>
+        </w:rPr>
+        <w:t>Internet das Coisas (Iot)</w:t>
+      </w:r>
+    </w:p>
+    <w:p>
+      <w:pPr>
+        <w:spacing w:after="0" w:line="240" w:lineRule="auto"/>
+        <w:jc w:val="both"/>
+        <w:rPr>
+          <w:rFonts w:asciiTheme="majorHAnsi" w:hAnsiTheme="majorHAnsi" w:cstheme="majorHAnsi"/>
+          <w:noProof/>
+          <w:sz w:val="24"/>
+          <w:szCs w:val="24"/>
+          <w:lang w:val="pt-BR" w:bidi="ar-SA"/>
+        </w:rPr>
+      </w:pPr>
+      <w:r>
+        <w:rPr>
+          <w:rFonts w:asciiTheme="majorHAnsi" w:hAnsiTheme="majorHAnsi" w:cstheme="majorHAnsi"/>
+          <w:noProof/>
+          <w:sz w:val="24"/>
+          <w:szCs w:val="24"/>
+          <w:lang w:val="pt-BR" w:bidi="ar-SA"/>
+        </w:rPr>
+        <w:t>Todas são verdadeiras.</w:t>
+      </w:r>
+      <w:r>
+        <w:rPr>
+          <w:rFonts w:asciiTheme="majorHAnsi" w:hAnsiTheme="majorHAnsi" w:cstheme="majorHAnsi"/>
+          <w:noProof/>
+          <w:sz w:val="24"/>
+          <w:szCs w:val="24"/>
+          <w:lang w:val="pt-BR" w:bidi="ar-SA"/>
+        </w:rPr>
+        <w:t xml:space="preserve"> (x)</w:t>
+      </w:r>
+    </w:p>
+    <w:p>
+      <w:pPr>
+        <w:spacing w:after="0" w:line="240" w:lineRule="auto"/>
+        <w:jc w:val="both"/>
+        <w:rPr>
+          <w:rFonts w:asciiTheme="majorHAnsi" w:hAnsiTheme="majorHAnsi" w:cstheme="majorHAnsi"/>
+          <w:noProof/>
+          <w:sz w:val="24"/>
+          <w:szCs w:val="24"/>
+          <w:lang w:val="pt-BR" w:bidi="ar-SA"/>
+        </w:rPr>
+      </w:pPr>
+    </w:p>
+    <w:p>
+      <w:pPr>
+        <w:spacing w:after="0" w:line="240" w:lineRule="auto"/>
+        <w:jc w:val="both"/>
+        <w:rPr>
+          <w:rFonts w:asciiTheme="majorHAnsi" w:hAnsiTheme="majorHAnsi" w:cstheme="majorHAnsi"/>
+          <w:noProof/>
+          <w:sz w:val="24"/>
+          <w:szCs w:val="24"/>
+          <w:lang w:val="pt-BR" w:bidi="ar-SA"/>
+        </w:rPr>
+      </w:pPr>
+      <w:r>
+        <w:rPr>
+          <w:rFonts w:asciiTheme="majorHAnsi" w:hAnsiTheme="majorHAnsi" w:cstheme="majorHAnsi"/>
+          <w:noProof/>
+          <w:sz w:val="24"/>
+          <w:szCs w:val="24"/>
+          <w:lang w:val="pt-BR" w:bidi="ar-SA"/>
+        </w:rPr>
+        <w:t xml:space="preserve">2 - </w:t>
+      </w:r>
+      <w:r>
+        <w:rPr>
+          <w:rFonts w:asciiTheme="majorHAnsi" w:hAnsiTheme="majorHAnsi" w:cstheme="majorHAnsi"/>
+          <w:noProof/>
+          <w:sz w:val="24"/>
+          <w:szCs w:val="24"/>
+          <w:lang w:val="pt-BR" w:bidi="ar-SA"/>
+        </w:rPr>
+        <w:t>O Ambiente Construído pode ser beneficiado pela Internet das Coisas (Iot).</w:t>
+      </w:r>
+      <w:r>
+        <w:rPr>
+          <w:rFonts w:asciiTheme="majorHAnsi" w:hAnsiTheme="majorHAnsi" w:cstheme="majorHAnsi"/>
+          <w:noProof/>
+          <w:sz w:val="24"/>
+          <w:szCs w:val="24"/>
+          <w:lang w:val="pt-BR" w:bidi="ar-SA"/>
+        </w:rPr>
+        <w:t xml:space="preserve"> </w:t>
+      </w:r>
+      <w:r>
+        <w:rPr>
+          <w:rFonts w:asciiTheme="majorHAnsi" w:hAnsiTheme="majorHAnsi" w:cstheme="majorHAnsi"/>
+          <w:noProof/>
+          <w:sz w:val="24"/>
+          <w:szCs w:val="24"/>
+          <w:lang w:val="pt-BR" w:bidi="ar-SA"/>
+        </w:rPr>
+        <w:t>Marque a opção que não está relacionada a este contexto:</w:t>
+      </w:r>
+    </w:p>
+    <w:p>
+      <w:pPr>
+        <w:spacing w:after="0" w:line="240" w:lineRule="auto"/>
+        <w:jc w:val="both"/>
+        <w:rPr>
+          <w:rFonts w:asciiTheme="majorHAnsi" w:hAnsiTheme="majorHAnsi" w:cstheme="majorHAnsi"/>
+          <w:noProof/>
+          <w:sz w:val="24"/>
+          <w:szCs w:val="24"/>
+          <w:lang w:val="pt-BR" w:bidi="ar-SA"/>
+        </w:rPr>
+      </w:pPr>
+    </w:p>
+    <w:p>
+      <w:pPr>
+        <w:spacing w:after="0" w:line="240" w:lineRule="auto"/>
+        <w:jc w:val="both"/>
+        <w:rPr>
+          <w:rFonts w:asciiTheme="majorHAnsi" w:hAnsiTheme="majorHAnsi" w:cstheme="majorHAnsi"/>
+          <w:noProof/>
+          <w:sz w:val="24"/>
+          <w:szCs w:val="24"/>
+          <w:lang w:val="pt-BR" w:bidi="ar-SA"/>
+        </w:rPr>
+      </w:pPr>
+      <w:r>
+        <w:rPr>
+          <w:rFonts w:asciiTheme="majorHAnsi" w:hAnsiTheme="majorHAnsi" w:cstheme="majorHAnsi"/>
+          <w:noProof/>
+          <w:sz w:val="24"/>
+          <w:szCs w:val="24"/>
+          <w:lang w:val="pt-BR" w:bidi="ar-SA"/>
+        </w:rPr>
+        <w:t>Modelo As-Built BIM</w:t>
+      </w:r>
+    </w:p>
+    <w:p>
+      <w:pPr>
+        <w:spacing w:after="0" w:line="240" w:lineRule="auto"/>
+        <w:jc w:val="both"/>
+        <w:rPr>
+          <w:rFonts w:asciiTheme="majorHAnsi" w:hAnsiTheme="majorHAnsi" w:cstheme="majorHAnsi"/>
+          <w:noProof/>
+          <w:sz w:val="24"/>
+          <w:szCs w:val="24"/>
+          <w:lang w:val="pt-BR" w:bidi="ar-SA"/>
+        </w:rPr>
+      </w:pPr>
+      <w:r>
+        <w:rPr>
+          <w:rFonts w:asciiTheme="majorHAnsi" w:hAnsiTheme="majorHAnsi" w:cstheme="majorHAnsi"/>
+          <w:noProof/>
+          <w:sz w:val="24"/>
+          <w:szCs w:val="24"/>
+          <w:lang w:val="pt-BR" w:bidi="ar-SA"/>
+        </w:rPr>
+        <w:t>Modelo BIM Monitoramento e Controle</w:t>
+      </w:r>
+    </w:p>
+    <w:p>
+      <w:pPr>
+        <w:spacing w:after="0" w:line="240" w:lineRule="auto"/>
+        <w:jc w:val="both"/>
+        <w:rPr>
+          <w:rFonts w:asciiTheme="majorHAnsi" w:hAnsiTheme="majorHAnsi" w:cstheme="majorHAnsi"/>
+          <w:noProof/>
+          <w:sz w:val="24"/>
+          <w:szCs w:val="24"/>
+          <w:lang w:val="pt-BR" w:bidi="ar-SA"/>
+        </w:rPr>
+      </w:pPr>
+      <w:r>
+        <w:rPr>
+          <w:rFonts w:asciiTheme="majorHAnsi" w:hAnsiTheme="majorHAnsi" w:cstheme="majorHAnsi"/>
+          <w:noProof/>
+          <w:sz w:val="24"/>
+          <w:szCs w:val="24"/>
+          <w:lang w:val="pt-BR" w:bidi="ar-SA"/>
+        </w:rPr>
+        <w:t>Modelo As-is BIM</w:t>
+      </w:r>
+    </w:p>
+    <w:p>
+      <w:pPr>
+        <w:spacing w:after="0" w:line="240" w:lineRule="auto"/>
+        <w:jc w:val="both"/>
+        <w:rPr>
+          <w:rFonts w:asciiTheme="majorHAnsi" w:hAnsiTheme="majorHAnsi" w:cstheme="majorHAnsi"/>
+          <w:noProof/>
+          <w:sz w:val="24"/>
+          <w:szCs w:val="24"/>
+          <w:lang w:val="pt-BR" w:bidi="ar-SA"/>
+        </w:rPr>
+      </w:pPr>
+      <w:r>
+        <w:rPr>
+          <w:rFonts w:asciiTheme="majorHAnsi" w:hAnsiTheme="majorHAnsi" w:cstheme="majorHAnsi"/>
+          <w:noProof/>
+          <w:sz w:val="24"/>
+          <w:szCs w:val="24"/>
+          <w:lang w:val="pt-BR" w:bidi="ar-SA"/>
+        </w:rPr>
+        <w:t>Modelo BIM na Fase Construtiva do ciclo de vida de um empreendimento.</w:t>
+      </w:r>
+      <w:r>
+        <w:rPr>
+          <w:rFonts w:asciiTheme="majorHAnsi" w:hAnsiTheme="majorHAnsi" w:cstheme="majorHAnsi"/>
+          <w:noProof/>
+          <w:sz w:val="24"/>
+          <w:szCs w:val="24"/>
+          <w:lang w:val="pt-BR" w:bidi="ar-SA"/>
+        </w:rPr>
+        <w:t xml:space="preserve"> (x)</w:t>
+      </w:r>
+    </w:p>
+    <w:p>
+      <w:pPr>
+        <w:spacing w:after="0" w:line="240" w:lineRule="auto"/>
+        <w:jc w:val="both"/>
+        <w:rPr>
+          <w:rFonts w:asciiTheme="majorHAnsi" w:hAnsiTheme="majorHAnsi" w:cstheme="majorHAnsi"/>
+          <w:noProof/>
+          <w:sz w:val="24"/>
+          <w:szCs w:val="24"/>
+          <w:lang w:val="pt-BR" w:bidi="ar-SA"/>
+        </w:rPr>
+      </w:pPr>
+    </w:p>
+    <w:p>
+      <w:pPr>
+        <w:spacing w:after="0" w:line="240" w:lineRule="auto"/>
+        <w:jc w:val="both"/>
+        <w:rPr>
+          <w:rFonts w:asciiTheme="majorHAnsi" w:hAnsiTheme="majorHAnsi" w:cstheme="majorHAnsi"/>
+          <w:noProof/>
+          <w:sz w:val="24"/>
+          <w:szCs w:val="24"/>
+          <w:lang w:val="pt-BR" w:bidi="ar-SA"/>
+        </w:rPr>
+      </w:pPr>
+      <w:r>
+        <w:rPr>
+          <w:rFonts w:asciiTheme="majorHAnsi" w:hAnsiTheme="majorHAnsi" w:cstheme="majorHAnsi"/>
+          <w:noProof/>
+          <w:sz w:val="24"/>
+          <w:szCs w:val="24"/>
+          <w:lang w:val="pt-BR" w:bidi="ar-SA"/>
+        </w:rPr>
+        <w:t xml:space="preserve">3 - </w:t>
+      </w:r>
+      <w:r>
+        <w:rPr>
+          <w:rFonts w:asciiTheme="majorHAnsi" w:hAnsiTheme="majorHAnsi" w:cstheme="majorHAnsi"/>
+          <w:noProof/>
+          <w:sz w:val="24"/>
+          <w:szCs w:val="24"/>
+          <w:lang w:val="pt-BR" w:bidi="ar-SA"/>
+        </w:rPr>
+        <w:t>O sistema GIS, BIM e Iot, está relacionado ao CIM (City Information Modeling).</w:t>
+      </w:r>
+      <w:r>
+        <w:rPr>
+          <w:rFonts w:asciiTheme="majorHAnsi" w:hAnsiTheme="majorHAnsi" w:cstheme="majorHAnsi"/>
+          <w:noProof/>
+          <w:sz w:val="24"/>
+          <w:szCs w:val="24"/>
+          <w:lang w:val="pt-BR" w:bidi="ar-SA"/>
+        </w:rPr>
+        <w:t xml:space="preserve"> </w:t>
+      </w:r>
+      <w:r>
+        <w:rPr>
+          <w:rFonts w:asciiTheme="majorHAnsi" w:hAnsiTheme="majorHAnsi" w:cstheme="majorHAnsi"/>
+          <w:noProof/>
+          <w:sz w:val="24"/>
+          <w:szCs w:val="24"/>
+          <w:lang w:val="pt-BR" w:bidi="ar-SA"/>
+        </w:rPr>
+        <w:t>Neste contexto, podemos afirmar que:</w:t>
+      </w:r>
+    </w:p>
+    <w:p>
+      <w:pPr>
+        <w:spacing w:after="0" w:line="240" w:lineRule="auto"/>
+        <w:jc w:val="both"/>
+        <w:rPr>
+          <w:rFonts w:asciiTheme="majorHAnsi" w:hAnsiTheme="majorHAnsi" w:cstheme="majorHAnsi"/>
+          <w:noProof/>
+          <w:sz w:val="24"/>
+          <w:szCs w:val="24"/>
+          <w:lang w:val="pt-BR" w:bidi="ar-SA"/>
+        </w:rPr>
+      </w:pPr>
+    </w:p>
+    <w:p>
+      <w:pPr>
+        <w:spacing w:after="0" w:line="240" w:lineRule="auto"/>
+        <w:jc w:val="both"/>
+        <w:rPr>
+          <w:rFonts w:asciiTheme="majorHAnsi" w:hAnsiTheme="majorHAnsi" w:cstheme="majorHAnsi"/>
+          <w:noProof/>
+          <w:sz w:val="24"/>
+          <w:szCs w:val="24"/>
+          <w:lang w:val="pt-BR" w:bidi="ar-SA"/>
+        </w:rPr>
+      </w:pPr>
+      <w:r>
+        <w:rPr>
+          <w:rFonts w:asciiTheme="majorHAnsi" w:hAnsiTheme="majorHAnsi" w:cstheme="majorHAnsi"/>
+          <w:noProof/>
+          <w:sz w:val="24"/>
+          <w:szCs w:val="24"/>
+          <w:lang w:val="pt-BR" w:bidi="ar-SA"/>
+        </w:rPr>
+        <w:t>O CIM é o conjunto de vários sistemas BIM</w:t>
+      </w:r>
+      <w:r>
+        <w:rPr>
+          <w:rFonts w:asciiTheme="majorHAnsi" w:hAnsiTheme="majorHAnsi" w:cstheme="majorHAnsi"/>
+          <w:noProof/>
+          <w:sz w:val="24"/>
+          <w:szCs w:val="24"/>
+          <w:lang w:val="pt-BR" w:bidi="ar-SA"/>
+        </w:rPr>
+        <w:t xml:space="preserve"> (x)</w:t>
+      </w:r>
+    </w:p>
+    <w:p>
+      <w:pPr>
+        <w:spacing w:after="0" w:line="240" w:lineRule="auto"/>
+        <w:jc w:val="both"/>
+        <w:rPr>
+          <w:rFonts w:asciiTheme="majorHAnsi" w:hAnsiTheme="majorHAnsi" w:cstheme="majorHAnsi"/>
+          <w:noProof/>
+          <w:sz w:val="24"/>
+          <w:szCs w:val="24"/>
+          <w:lang w:val="pt-BR" w:bidi="ar-SA"/>
+        </w:rPr>
+      </w:pPr>
+      <w:r>
+        <w:rPr>
+          <w:rFonts w:asciiTheme="majorHAnsi" w:hAnsiTheme="majorHAnsi" w:cstheme="majorHAnsi"/>
+          <w:noProof/>
+          <w:sz w:val="24"/>
+          <w:szCs w:val="24"/>
+          <w:lang w:val="pt-BR" w:bidi="ar-SA"/>
+        </w:rPr>
+        <w:t>O CIM é um subsistema BIM</w:t>
+      </w:r>
+    </w:p>
+    <w:p>
+      <w:pPr>
+        <w:spacing w:after="0" w:line="240" w:lineRule="auto"/>
+        <w:jc w:val="both"/>
+        <w:rPr>
+          <w:rFonts w:asciiTheme="majorHAnsi" w:hAnsiTheme="majorHAnsi" w:cstheme="majorHAnsi"/>
+          <w:noProof/>
+          <w:sz w:val="24"/>
+          <w:szCs w:val="24"/>
+          <w:lang w:val="pt-BR" w:bidi="ar-SA"/>
+        </w:rPr>
+      </w:pPr>
+      <w:r>
+        <w:rPr>
+          <w:rFonts w:asciiTheme="majorHAnsi" w:hAnsiTheme="majorHAnsi" w:cstheme="majorHAnsi"/>
+          <w:noProof/>
+          <w:sz w:val="24"/>
+          <w:szCs w:val="24"/>
+          <w:lang w:val="pt-BR" w:bidi="ar-SA"/>
+        </w:rPr>
+        <w:t>O CIM é uma possível Dimensão do BIM (nD)</w:t>
+      </w:r>
+    </w:p>
+    <w:p>
+      <w:pPr>
+        <w:spacing w:after="0" w:line="240" w:lineRule="auto"/>
+        <w:jc w:val="both"/>
+        <w:rPr>
+          <w:rFonts w:asciiTheme="majorHAnsi" w:hAnsiTheme="majorHAnsi" w:cstheme="majorHAnsi"/>
+          <w:noProof/>
+          <w:sz w:val="24"/>
+          <w:szCs w:val="24"/>
+          <w:lang w:val="pt-BR" w:bidi="ar-SA"/>
+        </w:rPr>
+      </w:pPr>
+      <w:r>
+        <w:rPr>
+          <w:rFonts w:asciiTheme="majorHAnsi" w:hAnsiTheme="majorHAnsi" w:cstheme="majorHAnsi"/>
+          <w:noProof/>
+          <w:sz w:val="24"/>
+          <w:szCs w:val="24"/>
+          <w:lang w:val="pt-BR" w:bidi="ar-SA"/>
+        </w:rPr>
+        <w:t>Nenhuma afirmativa é verdadeira.</w:t>
+      </w:r>
+    </w:p>
+    <w:p>
+      <w:pPr>
+        <w:spacing w:after="0" w:line="240" w:lineRule="auto"/>
+        <w:jc w:val="both"/>
+        <w:rPr>
+          <w:rFonts w:asciiTheme="majorHAnsi" w:hAnsiTheme="majorHAnsi" w:cstheme="majorHAnsi"/>
+          <w:noProof/>
+          <w:sz w:val="24"/>
+          <w:szCs w:val="24"/>
+          <w:lang w:val="pt-BR" w:bidi="ar-SA"/>
+        </w:rPr>
+      </w:pPr>
+    </w:p>
+    <w:p>
+      <w:pPr>
+        <w:spacing w:after="0" w:line="240" w:lineRule="auto"/>
+        <w:jc w:val="both"/>
+        <w:rPr>
+          <w:rFonts w:asciiTheme="majorHAnsi" w:hAnsiTheme="majorHAnsi" w:cstheme="majorHAnsi"/>
+          <w:noProof/>
+          <w:sz w:val="24"/>
+          <w:szCs w:val="24"/>
+          <w:lang w:val="pt-BR" w:bidi="ar-SA"/>
+        </w:rPr>
+      </w:pPr>
+      <w:r>
+        <w:rPr>
+          <w:rFonts w:asciiTheme="majorHAnsi" w:hAnsiTheme="majorHAnsi" w:cstheme="majorHAnsi"/>
+          <w:noProof/>
+          <w:sz w:val="24"/>
+          <w:szCs w:val="24"/>
+          <w:lang w:val="pt-BR" w:bidi="ar-SA"/>
+        </w:rPr>
+        <w:t xml:space="preserve">4 - </w:t>
+      </w:r>
+      <w:r>
+        <w:rPr>
+          <w:rFonts w:asciiTheme="majorHAnsi" w:hAnsiTheme="majorHAnsi" w:cstheme="majorHAnsi"/>
+          <w:noProof/>
+          <w:sz w:val="24"/>
+          <w:szCs w:val="24"/>
+          <w:lang w:val="pt-BR" w:bidi="ar-SA"/>
+        </w:rPr>
+        <w:t>Em relação aos Gêmeos Digitais (Digital Twins) podemos afirmar que têm como grande objetivo, simular desempenho em diferentes contextos.</w:t>
+      </w:r>
+      <w:r>
+        <w:rPr>
+          <w:rFonts w:asciiTheme="majorHAnsi" w:hAnsiTheme="majorHAnsi" w:cstheme="majorHAnsi"/>
+          <w:noProof/>
+          <w:sz w:val="24"/>
+          <w:szCs w:val="24"/>
+          <w:lang w:val="pt-BR" w:bidi="ar-SA"/>
+        </w:rPr>
+        <w:t xml:space="preserve"> </w:t>
+      </w:r>
+      <w:r>
+        <w:rPr>
+          <w:rFonts w:asciiTheme="majorHAnsi" w:hAnsiTheme="majorHAnsi" w:cstheme="majorHAnsi"/>
+          <w:noProof/>
+          <w:sz w:val="24"/>
+          <w:szCs w:val="24"/>
+          <w:lang w:val="pt-BR" w:bidi="ar-SA"/>
+        </w:rPr>
+        <w:t>Nesta direção, assinale a afirmativa falsa:</w:t>
+      </w:r>
+    </w:p>
+    <w:p>
+      <w:pPr>
+        <w:spacing w:after="0" w:line="240" w:lineRule="auto"/>
+        <w:jc w:val="both"/>
+        <w:rPr>
+          <w:rFonts w:asciiTheme="majorHAnsi" w:hAnsiTheme="majorHAnsi" w:cstheme="majorHAnsi"/>
+          <w:noProof/>
+          <w:sz w:val="24"/>
+          <w:szCs w:val="24"/>
+          <w:lang w:val="pt-BR" w:bidi="ar-SA"/>
+        </w:rPr>
+      </w:pPr>
+    </w:p>
+    <w:p>
+      <w:pPr>
+        <w:spacing w:after="0" w:line="240" w:lineRule="auto"/>
+        <w:jc w:val="both"/>
+        <w:rPr>
+          <w:rFonts w:asciiTheme="majorHAnsi" w:hAnsiTheme="majorHAnsi" w:cstheme="majorHAnsi"/>
+          <w:noProof/>
+          <w:sz w:val="24"/>
+          <w:szCs w:val="24"/>
+          <w:lang w:val="pt-BR" w:bidi="ar-SA"/>
+        </w:rPr>
+      </w:pPr>
+      <w:r>
+        <w:rPr>
+          <w:rFonts w:asciiTheme="majorHAnsi" w:hAnsiTheme="majorHAnsi" w:cstheme="majorHAnsi"/>
+          <w:noProof/>
+          <w:sz w:val="24"/>
+          <w:szCs w:val="24"/>
+          <w:lang w:val="pt-BR" w:bidi="ar-SA"/>
+        </w:rPr>
+        <w:t>Relacionam-se com o BIM 6D (Modelo de Sustentabilidade e Análise Energética).</w:t>
+      </w:r>
+    </w:p>
+    <w:p>
+      <w:pPr>
+        <w:spacing w:after="0" w:line="240" w:lineRule="auto"/>
+        <w:jc w:val="both"/>
+        <w:rPr>
+          <w:rFonts w:asciiTheme="majorHAnsi" w:hAnsiTheme="majorHAnsi" w:cstheme="majorHAnsi"/>
+          <w:noProof/>
+          <w:sz w:val="24"/>
+          <w:szCs w:val="24"/>
+          <w:lang w:val="pt-BR" w:bidi="ar-SA"/>
+        </w:rPr>
+      </w:pPr>
+      <w:r>
+        <w:rPr>
+          <w:rFonts w:asciiTheme="majorHAnsi" w:hAnsiTheme="majorHAnsi" w:cstheme="majorHAnsi"/>
+          <w:noProof/>
+          <w:sz w:val="24"/>
+          <w:szCs w:val="24"/>
+          <w:lang w:val="pt-BR" w:bidi="ar-SA"/>
+        </w:rPr>
+        <w:t>Relacionam-se com o Modelo As-Built BIM.</w:t>
+      </w:r>
+      <w:r>
+        <w:rPr>
+          <w:rFonts w:asciiTheme="majorHAnsi" w:hAnsiTheme="majorHAnsi" w:cstheme="majorHAnsi"/>
+          <w:noProof/>
+          <w:sz w:val="24"/>
+          <w:szCs w:val="24"/>
+          <w:lang w:val="pt-BR" w:bidi="ar-SA"/>
+        </w:rPr>
+        <w:t xml:space="preserve"> (x)</w:t>
+      </w:r>
       <w:bookmarkStart w:id="0" w:name="_GoBack"/>
       <w:bookmarkEnd w:id="0"/>
     </w:p>
@@ -2521,38 +3962,84 @@
           <w:lang w:val="pt-BR" w:bidi="ar-SA"/>
         </w:rPr>
       </w:pPr>
-    </w:p>
-    <w:p>
-      <w:pPr>
-        <w:spacing w:after="0" w:line="240" w:lineRule="auto"/>
-        <w:jc w:val="both"/>
-        <w:rPr>
-          <w:rFonts w:asciiTheme="majorHAnsi" w:hAnsiTheme="majorHAnsi" w:cstheme="majorHAnsi"/>
-          <w:noProof/>
-          <w:sz w:val="24"/>
-          <w:szCs w:val="24"/>
-          <w:lang w:val="pt-BR" w:bidi="ar-SA"/>
-        </w:rPr>
-      </w:pPr>
-      <w:r>
-        <w:rPr>
-          <w:rFonts w:asciiTheme="majorHAnsi" w:hAnsiTheme="majorHAnsi" w:cstheme="majorHAnsi"/>
-          <w:noProof/>
-          <w:sz w:val="24"/>
-          <w:szCs w:val="24"/>
-          <w:lang w:val="pt-BR" w:bidi="ar-SA"/>
-        </w:rPr>
-        <w:t xml:space="preserve">2 - </w:t>
-      </w:r>
-      <w:r>
-        <w:rPr>
-          <w:rFonts w:asciiTheme="majorHAnsi" w:hAnsiTheme="majorHAnsi" w:cstheme="majorHAnsi"/>
-          <w:noProof/>
-          <w:sz w:val="24"/>
-          <w:szCs w:val="24"/>
-          <w:lang w:val="pt-BR" w:bidi="ar-SA"/>
-        </w:rPr>
-        <w:t>As bibliotecas BIM disponíveis podem ser de 3 tipos: Fabricante de software; Pública ou Empresa privada.</w:t>
+      <w:r>
+        <w:rPr>
+          <w:rFonts w:asciiTheme="majorHAnsi" w:hAnsiTheme="majorHAnsi" w:cstheme="majorHAnsi"/>
+          <w:noProof/>
+          <w:sz w:val="24"/>
+          <w:szCs w:val="24"/>
+          <w:lang w:val="pt-BR" w:bidi="ar-SA"/>
+        </w:rPr>
+        <w:t>Relacionam-se com o BIM 4D.</w:t>
+      </w:r>
+    </w:p>
+    <w:p>
+      <w:pPr>
+        <w:spacing w:after="0" w:line="240" w:lineRule="auto"/>
+        <w:jc w:val="both"/>
+        <w:rPr>
+          <w:rFonts w:asciiTheme="majorHAnsi" w:hAnsiTheme="majorHAnsi" w:cstheme="majorHAnsi"/>
+          <w:noProof/>
+          <w:sz w:val="24"/>
+          <w:szCs w:val="24"/>
+          <w:lang w:val="pt-BR" w:bidi="ar-SA"/>
+        </w:rPr>
+      </w:pPr>
+      <w:r>
+        <w:rPr>
+          <w:rFonts w:asciiTheme="majorHAnsi" w:hAnsiTheme="majorHAnsi" w:cstheme="majorHAnsi"/>
+          <w:noProof/>
+          <w:sz w:val="24"/>
+          <w:szCs w:val="24"/>
+          <w:lang w:val="pt-BR" w:bidi="ar-SA"/>
+        </w:rPr>
+        <w:t>Relacionam-se com o BIM 5D.</w:t>
+      </w:r>
+    </w:p>
+    <w:p>
+      <w:pPr>
+        <w:spacing w:after="0" w:line="240" w:lineRule="auto"/>
+        <w:jc w:val="both"/>
+        <w:rPr>
+          <w:rFonts w:asciiTheme="majorHAnsi" w:hAnsiTheme="majorHAnsi" w:cstheme="majorHAnsi"/>
+          <w:noProof/>
+          <w:sz w:val="24"/>
+          <w:szCs w:val="24"/>
+          <w:lang w:val="pt-BR" w:bidi="ar-SA"/>
+        </w:rPr>
+      </w:pPr>
+    </w:p>
+    <w:p>
+      <w:pPr>
+        <w:spacing w:after="0" w:line="240" w:lineRule="auto"/>
+        <w:jc w:val="both"/>
+        <w:rPr>
+          <w:rFonts w:asciiTheme="majorHAnsi" w:hAnsiTheme="majorHAnsi" w:cstheme="majorHAnsi"/>
+          <w:noProof/>
+          <w:sz w:val="24"/>
+          <w:szCs w:val="24"/>
+          <w:lang w:val="pt-BR" w:bidi="ar-SA"/>
+        </w:rPr>
+      </w:pPr>
+      <w:r>
+        <w:rPr>
+          <w:rFonts w:asciiTheme="majorHAnsi" w:hAnsiTheme="majorHAnsi" w:cstheme="majorHAnsi"/>
+          <w:noProof/>
+          <w:sz w:val="24"/>
+          <w:szCs w:val="24"/>
+          <w:lang w:val="pt-BR" w:bidi="ar-SA"/>
+        </w:rPr>
+        <w:t xml:space="preserve">5 - </w:t>
+      </w:r>
+      <w:r>
+        <w:rPr>
+          <w:rFonts w:asciiTheme="majorHAnsi" w:hAnsiTheme="majorHAnsi" w:cstheme="majorHAnsi"/>
+          <w:noProof/>
+          <w:sz w:val="24"/>
+          <w:szCs w:val="24"/>
+          <w:lang w:val="pt-BR" w:bidi="ar-SA"/>
+        </w:rPr>
+        <w:t>A modelagem das cidades visa o alcance de inúmeros benefícios para os seus habitantes.</w:t>
       </w:r>
       <w:r>
         <w:rPr>
@@ -2572,626 +4059,112 @@
           <w:szCs w:val="24"/>
           <w:lang w:val="pt-BR" w:bidi="ar-SA"/>
         </w:rPr>
-        <w:t>Neste contexto, podemos afirmar que é uma característica de uma biblioteca BIM pública:</w:t>
-      </w:r>
-    </w:p>
-    <w:p>
-      <w:pPr>
-        <w:spacing w:after="0" w:line="240" w:lineRule="auto"/>
-        <w:jc w:val="both"/>
-        <w:rPr>
-          <w:rFonts w:asciiTheme="majorHAnsi" w:hAnsiTheme="majorHAnsi" w:cstheme="majorHAnsi"/>
-          <w:noProof/>
-          <w:sz w:val="24"/>
-          <w:szCs w:val="24"/>
-          <w:lang w:val="pt-BR" w:bidi="ar-SA"/>
-        </w:rPr>
-      </w:pPr>
-    </w:p>
-    <w:p>
-      <w:pPr>
-        <w:spacing w:after="0" w:line="240" w:lineRule="auto"/>
-        <w:jc w:val="both"/>
-        <w:rPr>
-          <w:rFonts w:asciiTheme="majorHAnsi" w:hAnsiTheme="majorHAnsi" w:cstheme="majorHAnsi"/>
-          <w:noProof/>
-          <w:sz w:val="24"/>
-          <w:szCs w:val="24"/>
-          <w:lang w:val="pt-BR" w:bidi="ar-SA"/>
-        </w:rPr>
-      </w:pPr>
-      <w:r>
-        <w:rPr>
-          <w:rFonts w:asciiTheme="majorHAnsi" w:hAnsiTheme="majorHAnsi" w:cstheme="majorHAnsi"/>
-          <w:noProof/>
-          <w:sz w:val="24"/>
-          <w:szCs w:val="24"/>
-          <w:lang w:val="pt-BR" w:bidi="ar-SA"/>
-        </w:rPr>
-        <w:t>Geralmente disponibiliza, gratuitamente, o acesso para downloads e cadastro de objetos BIM.</w:t>
-      </w:r>
-    </w:p>
-    <w:p>
-      <w:pPr>
-        <w:spacing w:after="0" w:line="240" w:lineRule="auto"/>
-        <w:jc w:val="both"/>
-        <w:rPr>
-          <w:rFonts w:asciiTheme="majorHAnsi" w:hAnsiTheme="majorHAnsi" w:cstheme="majorHAnsi"/>
-          <w:noProof/>
-          <w:sz w:val="24"/>
-          <w:szCs w:val="24"/>
-          <w:lang w:val="pt-BR" w:bidi="ar-SA"/>
-        </w:rPr>
-      </w:pPr>
-      <w:r>
-        <w:rPr>
-          <w:rFonts w:asciiTheme="majorHAnsi" w:hAnsiTheme="majorHAnsi" w:cstheme="majorHAnsi"/>
-          <w:noProof/>
-          <w:sz w:val="24"/>
-          <w:szCs w:val="24"/>
-          <w:lang w:val="pt-BR" w:bidi="ar-SA"/>
-        </w:rPr>
-        <w:t>Auxiliam o processo de modelagem para a pré-fabricação.</w:t>
-      </w:r>
-      <w:r>
-        <w:rPr>
-          <w:rFonts w:asciiTheme="majorHAnsi" w:hAnsiTheme="majorHAnsi" w:cstheme="majorHAnsi"/>
-          <w:noProof/>
-          <w:sz w:val="24"/>
-          <w:szCs w:val="24"/>
-          <w:lang w:val="pt-BR" w:bidi="ar-SA"/>
-        </w:rPr>
-        <w:t xml:space="preserve"> </w:t>
-      </w:r>
-    </w:p>
-    <w:p>
-      <w:pPr>
-        <w:spacing w:after="0" w:line="240" w:lineRule="auto"/>
-        <w:jc w:val="both"/>
-        <w:rPr>
-          <w:rFonts w:asciiTheme="majorHAnsi" w:hAnsiTheme="majorHAnsi" w:cstheme="majorHAnsi"/>
-          <w:noProof/>
-          <w:sz w:val="24"/>
-          <w:szCs w:val="24"/>
-          <w:lang w:val="pt-BR" w:bidi="ar-SA"/>
-        </w:rPr>
-      </w:pPr>
-      <w:r>
-        <w:rPr>
-          <w:rFonts w:asciiTheme="majorHAnsi" w:hAnsiTheme="majorHAnsi" w:cstheme="majorHAnsi"/>
-          <w:noProof/>
-          <w:sz w:val="24"/>
-          <w:szCs w:val="24"/>
-          <w:lang w:val="pt-BR" w:bidi="ar-SA"/>
-        </w:rPr>
-        <w:t>Geralmente cobra mensalidade dos fornecedores de materiais e disponibiliza, gratuitamente, os downloads dos objetos BIM para os usuários.</w:t>
-      </w:r>
-      <w:r>
-        <w:rPr>
-          <w:rFonts w:asciiTheme="majorHAnsi" w:hAnsiTheme="majorHAnsi" w:cstheme="majorHAnsi"/>
-          <w:noProof/>
-          <w:sz w:val="24"/>
-          <w:szCs w:val="24"/>
-          <w:lang w:val="pt-BR" w:bidi="ar-SA"/>
-        </w:rPr>
-        <w:t xml:space="preserve"> (x)</w:t>
-      </w:r>
-    </w:p>
-    <w:p>
-      <w:pPr>
-        <w:spacing w:after="0" w:line="240" w:lineRule="auto"/>
-        <w:jc w:val="both"/>
-        <w:rPr>
-          <w:rFonts w:asciiTheme="majorHAnsi" w:hAnsiTheme="majorHAnsi" w:cstheme="majorHAnsi"/>
-          <w:noProof/>
-          <w:sz w:val="24"/>
-          <w:szCs w:val="24"/>
-          <w:lang w:val="pt-BR" w:bidi="ar-SA"/>
-        </w:rPr>
-      </w:pPr>
-      <w:r>
-        <w:rPr>
-          <w:rFonts w:asciiTheme="majorHAnsi" w:hAnsiTheme="majorHAnsi" w:cstheme="majorHAnsi"/>
-          <w:noProof/>
-          <w:sz w:val="24"/>
-          <w:szCs w:val="24"/>
-          <w:lang w:val="pt-BR" w:bidi="ar-SA"/>
-        </w:rPr>
-        <w:t>Cobra mensalidades dos fornecedores de materiais e dos usuários.</w:t>
-      </w:r>
-    </w:p>
-    <w:p>
-      <w:pPr>
-        <w:spacing w:after="0" w:line="240" w:lineRule="auto"/>
-        <w:jc w:val="both"/>
-        <w:rPr>
-          <w:rFonts w:asciiTheme="majorHAnsi" w:hAnsiTheme="majorHAnsi" w:cstheme="majorHAnsi"/>
-          <w:noProof/>
-          <w:sz w:val="24"/>
-          <w:szCs w:val="24"/>
-          <w:lang w:val="pt-BR" w:bidi="ar-SA"/>
-        </w:rPr>
-      </w:pPr>
-    </w:p>
-    <w:p>
-      <w:pPr>
-        <w:spacing w:after="0" w:line="240" w:lineRule="auto"/>
-        <w:jc w:val="both"/>
-        <w:rPr>
-          <w:rFonts w:asciiTheme="majorHAnsi" w:hAnsiTheme="majorHAnsi" w:cstheme="majorHAnsi"/>
-          <w:noProof/>
-          <w:sz w:val="24"/>
-          <w:szCs w:val="24"/>
-          <w:lang w:val="pt-BR" w:bidi="ar-SA"/>
-        </w:rPr>
-      </w:pPr>
-      <w:r>
-        <w:rPr>
-          <w:rFonts w:asciiTheme="majorHAnsi" w:hAnsiTheme="majorHAnsi" w:cstheme="majorHAnsi"/>
-          <w:noProof/>
-          <w:sz w:val="24"/>
-          <w:szCs w:val="24"/>
-          <w:lang w:val="pt-BR" w:bidi="ar-SA"/>
-        </w:rPr>
-        <w:lastRenderedPageBreak/>
-        <w:t xml:space="preserve">3 - </w:t>
-      </w:r>
-      <w:r>
-        <w:rPr>
-          <w:rFonts w:asciiTheme="majorHAnsi" w:hAnsiTheme="majorHAnsi" w:cstheme="majorHAnsi"/>
-          <w:noProof/>
-          <w:sz w:val="24"/>
-          <w:szCs w:val="24"/>
-          <w:lang w:val="pt-BR" w:bidi="ar-SA"/>
-        </w:rPr>
-        <w:t>Um dos maiores desafios do BIM está relacionado a disruptura dos processos tradicionais de trabalho.</w:t>
-      </w:r>
-      <w:r>
-        <w:rPr>
-          <w:rFonts w:asciiTheme="majorHAnsi" w:hAnsiTheme="majorHAnsi" w:cstheme="majorHAnsi"/>
-          <w:noProof/>
-          <w:sz w:val="24"/>
-          <w:szCs w:val="24"/>
-          <w:lang w:val="pt-BR" w:bidi="ar-SA"/>
-        </w:rPr>
-        <w:t xml:space="preserve"> </w:t>
-      </w:r>
-      <w:r>
-        <w:rPr>
-          <w:rFonts w:asciiTheme="majorHAnsi" w:hAnsiTheme="majorHAnsi" w:cstheme="majorHAnsi"/>
-          <w:noProof/>
-          <w:sz w:val="24"/>
-          <w:szCs w:val="24"/>
-          <w:lang w:val="pt-BR" w:bidi="ar-SA"/>
-        </w:rPr>
-        <w:t>Baseado na afirmação acima, escolha o grupo da cadeia produtiva que respondeu mais rapidamente às mudanças:</w:t>
-      </w:r>
-    </w:p>
-    <w:p>
-      <w:pPr>
-        <w:spacing w:after="0" w:line="240" w:lineRule="auto"/>
-        <w:jc w:val="both"/>
-        <w:rPr>
-          <w:rFonts w:asciiTheme="majorHAnsi" w:hAnsiTheme="majorHAnsi" w:cstheme="majorHAnsi"/>
-          <w:noProof/>
-          <w:sz w:val="24"/>
-          <w:szCs w:val="24"/>
-          <w:lang w:val="pt-BR" w:bidi="ar-SA"/>
-        </w:rPr>
-      </w:pPr>
-    </w:p>
-    <w:p>
-      <w:pPr>
-        <w:spacing w:after="0" w:line="240" w:lineRule="auto"/>
-        <w:jc w:val="both"/>
-        <w:rPr>
-          <w:rFonts w:asciiTheme="majorHAnsi" w:hAnsiTheme="majorHAnsi" w:cstheme="majorHAnsi"/>
-          <w:noProof/>
-          <w:sz w:val="24"/>
-          <w:szCs w:val="24"/>
-          <w:lang w:val="pt-BR" w:bidi="ar-SA"/>
-        </w:rPr>
-      </w:pPr>
-      <w:r>
-        <w:rPr>
-          <w:rFonts w:asciiTheme="majorHAnsi" w:hAnsiTheme="majorHAnsi" w:cstheme="majorHAnsi"/>
-          <w:noProof/>
-          <w:sz w:val="24"/>
-          <w:szCs w:val="24"/>
-          <w:lang w:val="pt-BR" w:bidi="ar-SA"/>
-        </w:rPr>
-        <w:t>Arquitetos.</w:t>
-      </w:r>
-      <w:r>
-        <w:rPr>
-          <w:rFonts w:asciiTheme="majorHAnsi" w:hAnsiTheme="majorHAnsi" w:cstheme="majorHAnsi"/>
-          <w:noProof/>
-          <w:sz w:val="24"/>
-          <w:szCs w:val="24"/>
-          <w:lang w:val="pt-BR" w:bidi="ar-SA"/>
-        </w:rPr>
-        <w:t xml:space="preserve"> (x)</w:t>
-      </w:r>
-    </w:p>
-    <w:p>
-      <w:pPr>
-        <w:spacing w:after="0" w:line="240" w:lineRule="auto"/>
-        <w:jc w:val="both"/>
-        <w:rPr>
-          <w:rFonts w:asciiTheme="majorHAnsi" w:hAnsiTheme="majorHAnsi" w:cstheme="majorHAnsi"/>
-          <w:noProof/>
-          <w:sz w:val="24"/>
-          <w:szCs w:val="24"/>
-          <w:lang w:val="pt-BR" w:bidi="ar-SA"/>
-        </w:rPr>
-      </w:pPr>
-      <w:r>
-        <w:rPr>
-          <w:rFonts w:asciiTheme="majorHAnsi" w:hAnsiTheme="majorHAnsi" w:cstheme="majorHAnsi"/>
-          <w:noProof/>
-          <w:sz w:val="24"/>
-          <w:szCs w:val="24"/>
-          <w:lang w:val="pt-BR" w:bidi="ar-SA"/>
-        </w:rPr>
-        <w:t>Construtores.</w:t>
-      </w:r>
-    </w:p>
-    <w:p>
-      <w:pPr>
-        <w:spacing w:after="0" w:line="240" w:lineRule="auto"/>
-        <w:jc w:val="both"/>
-        <w:rPr>
-          <w:rFonts w:asciiTheme="majorHAnsi" w:hAnsiTheme="majorHAnsi" w:cstheme="majorHAnsi"/>
-          <w:noProof/>
-          <w:sz w:val="24"/>
-          <w:szCs w:val="24"/>
-          <w:lang w:val="pt-BR" w:bidi="ar-SA"/>
-        </w:rPr>
-      </w:pPr>
-      <w:r>
-        <w:rPr>
-          <w:rFonts w:asciiTheme="majorHAnsi" w:hAnsiTheme="majorHAnsi" w:cstheme="majorHAnsi"/>
-          <w:noProof/>
-          <w:sz w:val="24"/>
-          <w:szCs w:val="24"/>
-          <w:lang w:val="pt-BR" w:bidi="ar-SA"/>
-        </w:rPr>
-        <w:t>Fabricantes de pré-fabricados aplicados à construção civil.</w:t>
-      </w:r>
-    </w:p>
-    <w:p>
-      <w:pPr>
-        <w:spacing w:after="0" w:line="240" w:lineRule="auto"/>
-        <w:jc w:val="both"/>
-        <w:rPr>
-          <w:rFonts w:asciiTheme="majorHAnsi" w:hAnsiTheme="majorHAnsi" w:cstheme="majorHAnsi"/>
-          <w:noProof/>
-          <w:sz w:val="24"/>
-          <w:szCs w:val="24"/>
-          <w:lang w:val="pt-BR" w:bidi="ar-SA"/>
-        </w:rPr>
-      </w:pPr>
-      <w:r>
-        <w:rPr>
-          <w:rFonts w:asciiTheme="majorHAnsi" w:hAnsiTheme="majorHAnsi" w:cstheme="majorHAnsi"/>
-          <w:noProof/>
-          <w:sz w:val="24"/>
-          <w:szCs w:val="24"/>
-          <w:lang w:val="pt-BR" w:bidi="ar-SA"/>
-        </w:rPr>
-        <w:t>Orçamentistas.</w:t>
-      </w:r>
-    </w:p>
-    <w:p>
-      <w:pPr>
-        <w:spacing w:after="0" w:line="240" w:lineRule="auto"/>
-        <w:jc w:val="both"/>
-        <w:rPr>
-          <w:rFonts w:asciiTheme="majorHAnsi" w:hAnsiTheme="majorHAnsi" w:cstheme="majorHAnsi"/>
-          <w:noProof/>
-          <w:sz w:val="24"/>
-          <w:szCs w:val="24"/>
-          <w:lang w:val="pt-BR" w:bidi="ar-SA"/>
-        </w:rPr>
-      </w:pPr>
-    </w:p>
-    <w:p>
-      <w:pPr>
-        <w:spacing w:after="0" w:line="240" w:lineRule="auto"/>
-        <w:jc w:val="both"/>
-        <w:rPr>
-          <w:rFonts w:asciiTheme="majorHAnsi" w:hAnsiTheme="majorHAnsi" w:cstheme="majorHAnsi"/>
-          <w:noProof/>
-          <w:sz w:val="24"/>
-          <w:szCs w:val="24"/>
-          <w:lang w:val="pt-BR" w:bidi="ar-SA"/>
-        </w:rPr>
-      </w:pPr>
-      <w:r>
-        <w:rPr>
-          <w:rFonts w:asciiTheme="majorHAnsi" w:hAnsiTheme="majorHAnsi" w:cstheme="majorHAnsi"/>
-          <w:noProof/>
-          <w:sz w:val="24"/>
-          <w:szCs w:val="24"/>
-          <w:lang w:val="pt-BR" w:bidi="ar-SA"/>
-        </w:rPr>
-        <w:t xml:space="preserve">4 - </w:t>
-      </w:r>
-      <w:r>
-        <w:rPr>
-          <w:rFonts w:asciiTheme="majorHAnsi" w:hAnsiTheme="majorHAnsi" w:cstheme="majorHAnsi"/>
-          <w:noProof/>
-          <w:sz w:val="24"/>
-          <w:szCs w:val="24"/>
-          <w:lang w:val="pt-BR" w:bidi="ar-SA"/>
-        </w:rPr>
-        <w:t>Os objetos têm um papel fundamental no sistema BIM. Neste contexto, podemos afirmar que:</w:t>
-      </w:r>
-    </w:p>
-    <w:p>
-      <w:pPr>
-        <w:spacing w:after="0" w:line="240" w:lineRule="auto"/>
-        <w:jc w:val="both"/>
-        <w:rPr>
-          <w:rFonts w:asciiTheme="majorHAnsi" w:hAnsiTheme="majorHAnsi" w:cstheme="majorHAnsi"/>
-          <w:noProof/>
-          <w:sz w:val="24"/>
-          <w:szCs w:val="24"/>
-          <w:lang w:val="pt-BR" w:bidi="ar-SA"/>
-        </w:rPr>
-      </w:pPr>
-    </w:p>
-    <w:p>
-      <w:pPr>
-        <w:spacing w:after="0" w:line="240" w:lineRule="auto"/>
-        <w:jc w:val="both"/>
-        <w:rPr>
-          <w:rFonts w:asciiTheme="majorHAnsi" w:hAnsiTheme="majorHAnsi" w:cstheme="majorHAnsi"/>
-          <w:noProof/>
-          <w:sz w:val="24"/>
-          <w:szCs w:val="24"/>
-          <w:lang w:val="pt-BR" w:bidi="ar-SA"/>
-        </w:rPr>
-      </w:pPr>
-      <w:r>
-        <w:rPr>
-          <w:rFonts w:asciiTheme="majorHAnsi" w:hAnsiTheme="majorHAnsi" w:cstheme="majorHAnsi"/>
-          <w:noProof/>
-          <w:sz w:val="24"/>
-          <w:szCs w:val="24"/>
-          <w:lang w:val="pt-BR" w:bidi="ar-SA"/>
-        </w:rPr>
-        <w:t>São elementos que contém apenas dados.</w:t>
-      </w:r>
-    </w:p>
-    <w:p>
-      <w:pPr>
-        <w:spacing w:after="0" w:line="240" w:lineRule="auto"/>
-        <w:jc w:val="both"/>
-        <w:rPr>
-          <w:rFonts w:asciiTheme="majorHAnsi" w:hAnsiTheme="majorHAnsi" w:cstheme="majorHAnsi"/>
-          <w:noProof/>
-          <w:sz w:val="24"/>
-          <w:szCs w:val="24"/>
-          <w:lang w:val="pt-BR" w:bidi="ar-SA"/>
-        </w:rPr>
-      </w:pPr>
-      <w:r>
-        <w:rPr>
-          <w:rFonts w:asciiTheme="majorHAnsi" w:hAnsiTheme="majorHAnsi" w:cstheme="majorHAnsi"/>
-          <w:noProof/>
-          <w:sz w:val="24"/>
-          <w:szCs w:val="24"/>
-          <w:lang w:val="pt-BR" w:bidi="ar-SA"/>
-        </w:rPr>
-        <w:t>Não ajudam na pré-fabricação.</w:t>
-      </w:r>
-    </w:p>
-    <w:p>
-      <w:pPr>
-        <w:spacing w:after="0" w:line="240" w:lineRule="auto"/>
-        <w:jc w:val="both"/>
-        <w:rPr>
-          <w:rFonts w:asciiTheme="majorHAnsi" w:hAnsiTheme="majorHAnsi" w:cstheme="majorHAnsi"/>
-          <w:noProof/>
-          <w:sz w:val="24"/>
-          <w:szCs w:val="24"/>
-          <w:lang w:val="pt-BR" w:bidi="ar-SA"/>
-        </w:rPr>
-      </w:pPr>
-      <w:r>
-        <w:rPr>
-          <w:rFonts w:asciiTheme="majorHAnsi" w:hAnsiTheme="majorHAnsi" w:cstheme="majorHAnsi"/>
-          <w:noProof/>
-          <w:sz w:val="24"/>
-          <w:szCs w:val="24"/>
-          <w:lang w:val="pt-BR" w:bidi="ar-SA"/>
-        </w:rPr>
-        <w:t>São utilizados somente na fase de projetação (modelagem).</w:t>
-      </w:r>
-    </w:p>
-    <w:p>
-      <w:pPr>
-        <w:spacing w:after="0" w:line="240" w:lineRule="auto"/>
-        <w:jc w:val="both"/>
-        <w:rPr>
-          <w:rFonts w:asciiTheme="majorHAnsi" w:hAnsiTheme="majorHAnsi" w:cstheme="majorHAnsi"/>
-          <w:noProof/>
-          <w:sz w:val="24"/>
-          <w:szCs w:val="24"/>
-          <w:lang w:val="pt-BR" w:bidi="ar-SA"/>
-        </w:rPr>
-      </w:pPr>
-      <w:r>
-        <w:rPr>
-          <w:rFonts w:asciiTheme="majorHAnsi" w:hAnsiTheme="majorHAnsi" w:cstheme="majorHAnsi"/>
-          <w:noProof/>
-          <w:sz w:val="24"/>
-          <w:szCs w:val="24"/>
-          <w:lang w:val="pt-BR" w:bidi="ar-SA"/>
-        </w:rPr>
-        <w:t>São elementos que contém geometria, dados e auxiliam a produção industrial.</w:t>
-      </w:r>
-      <w:r>
-        <w:rPr>
-          <w:rFonts w:asciiTheme="majorHAnsi" w:hAnsiTheme="majorHAnsi" w:cstheme="majorHAnsi"/>
-          <w:noProof/>
-          <w:sz w:val="24"/>
-          <w:szCs w:val="24"/>
-          <w:lang w:val="pt-BR" w:bidi="ar-SA"/>
-        </w:rPr>
-        <w:t xml:space="preserve"> (x)</w:t>
-      </w:r>
-    </w:p>
-    <w:p>
-      <w:pPr>
-        <w:spacing w:after="0" w:line="240" w:lineRule="auto"/>
-        <w:jc w:val="both"/>
-        <w:rPr>
-          <w:rFonts w:asciiTheme="majorHAnsi" w:hAnsiTheme="majorHAnsi" w:cstheme="majorHAnsi"/>
-          <w:noProof/>
-          <w:sz w:val="24"/>
-          <w:szCs w:val="24"/>
-          <w:lang w:val="pt-BR" w:bidi="ar-SA"/>
-        </w:rPr>
-      </w:pPr>
-    </w:p>
-    <w:p>
-      <w:pPr>
-        <w:spacing w:after="0" w:line="240" w:lineRule="auto"/>
-        <w:jc w:val="both"/>
-        <w:rPr>
-          <w:rFonts w:asciiTheme="majorHAnsi" w:hAnsiTheme="majorHAnsi" w:cstheme="majorHAnsi"/>
-          <w:noProof/>
-          <w:sz w:val="24"/>
-          <w:szCs w:val="24"/>
-          <w:lang w:val="pt-BR" w:bidi="ar-SA"/>
-        </w:rPr>
-      </w:pPr>
-      <w:r>
-        <w:rPr>
-          <w:rFonts w:asciiTheme="majorHAnsi" w:hAnsiTheme="majorHAnsi" w:cstheme="majorHAnsi"/>
-          <w:noProof/>
-          <w:sz w:val="24"/>
-          <w:szCs w:val="24"/>
-          <w:lang w:val="pt-BR" w:bidi="ar-SA"/>
-        </w:rPr>
-        <w:t xml:space="preserve">5 - </w:t>
-      </w:r>
-      <w:r>
-        <w:rPr>
-          <w:rFonts w:asciiTheme="majorHAnsi" w:hAnsiTheme="majorHAnsi" w:cstheme="majorHAnsi"/>
-          <w:noProof/>
-          <w:sz w:val="24"/>
-          <w:szCs w:val="24"/>
-          <w:lang w:val="pt-BR" w:bidi="ar-SA"/>
-        </w:rPr>
-        <w:t>O IFC é um formato neutro. São afirmações corretas, exceto:</w:t>
-      </w:r>
-    </w:p>
-    <w:p>
-      <w:pPr>
-        <w:spacing w:after="0" w:line="240" w:lineRule="auto"/>
-        <w:jc w:val="both"/>
-        <w:rPr>
-          <w:rFonts w:asciiTheme="majorHAnsi" w:hAnsiTheme="majorHAnsi" w:cstheme="majorHAnsi"/>
-          <w:noProof/>
-          <w:sz w:val="24"/>
-          <w:szCs w:val="24"/>
-          <w:lang w:val="pt-BR" w:bidi="ar-SA"/>
-        </w:rPr>
-      </w:pPr>
-    </w:p>
-    <w:p>
-      <w:pPr>
-        <w:spacing w:after="0" w:line="240" w:lineRule="auto"/>
-        <w:jc w:val="both"/>
-        <w:rPr>
-          <w:rFonts w:asciiTheme="majorHAnsi" w:hAnsiTheme="majorHAnsi" w:cstheme="majorHAnsi"/>
-          <w:noProof/>
-          <w:sz w:val="24"/>
-          <w:szCs w:val="24"/>
-          <w:lang w:val="pt-BR" w:bidi="ar-SA"/>
-        </w:rPr>
-      </w:pPr>
-      <w:r>
-        <w:rPr>
-          <w:rFonts w:asciiTheme="majorHAnsi" w:hAnsiTheme="majorHAnsi" w:cstheme="majorHAnsi"/>
-          <w:noProof/>
-          <w:sz w:val="24"/>
-          <w:szCs w:val="24"/>
-          <w:lang w:val="pt-BR" w:bidi="ar-SA"/>
-        </w:rPr>
-        <w:t>O IFC está relacionado a interoperabilidade.</w:t>
-      </w:r>
-    </w:p>
-    <w:p>
-      <w:pPr>
-        <w:spacing w:after="0" w:line="240" w:lineRule="auto"/>
-        <w:jc w:val="both"/>
-        <w:rPr>
-          <w:rFonts w:asciiTheme="majorHAnsi" w:hAnsiTheme="majorHAnsi" w:cstheme="majorHAnsi"/>
-          <w:noProof/>
-          <w:sz w:val="24"/>
-          <w:szCs w:val="24"/>
-          <w:lang w:val="pt-BR" w:bidi="ar-SA"/>
-        </w:rPr>
-      </w:pPr>
-      <w:r>
-        <w:rPr>
-          <w:rFonts w:asciiTheme="majorHAnsi" w:hAnsiTheme="majorHAnsi" w:cstheme="majorHAnsi"/>
-          <w:noProof/>
-          <w:sz w:val="24"/>
-          <w:szCs w:val="24"/>
-          <w:lang w:val="pt-BR" w:bidi="ar-SA"/>
-        </w:rPr>
-        <w:t>O IFC facilita a produção industrializada.</w:t>
-      </w:r>
-    </w:p>
-    <w:p>
-      <w:pPr>
-        <w:spacing w:after="0" w:line="240" w:lineRule="auto"/>
-        <w:jc w:val="both"/>
-        <w:rPr>
-          <w:rFonts w:asciiTheme="majorHAnsi" w:hAnsiTheme="majorHAnsi" w:cstheme="majorHAnsi"/>
-          <w:noProof/>
-          <w:sz w:val="24"/>
-          <w:szCs w:val="24"/>
-          <w:lang w:val="pt-BR" w:bidi="ar-SA"/>
-        </w:rPr>
-      </w:pPr>
-      <w:r>
-        <w:rPr>
-          <w:rFonts w:asciiTheme="majorHAnsi" w:hAnsiTheme="majorHAnsi" w:cstheme="majorHAnsi"/>
-          <w:noProof/>
-          <w:sz w:val="24"/>
-          <w:szCs w:val="24"/>
-          <w:lang w:val="pt-BR" w:bidi="ar-SA"/>
-        </w:rPr>
-        <w:t>O IFC é um esquema de dados.</w:t>
-      </w:r>
-    </w:p>
-    <w:p>
-      <w:pPr>
-        <w:spacing w:after="0" w:line="240" w:lineRule="auto"/>
-        <w:jc w:val="both"/>
-        <w:rPr>
-          <w:rFonts w:asciiTheme="majorHAnsi" w:hAnsiTheme="majorHAnsi" w:cstheme="majorHAnsi"/>
-          <w:noProof/>
-          <w:sz w:val="24"/>
-          <w:szCs w:val="24"/>
-          <w:lang w:val="pt-BR" w:bidi="ar-SA"/>
-        </w:rPr>
-      </w:pPr>
-      <w:r>
-        <w:rPr>
-          <w:rFonts w:asciiTheme="majorHAnsi" w:hAnsiTheme="majorHAnsi" w:cstheme="majorHAnsi"/>
-          <w:noProof/>
-          <w:sz w:val="24"/>
-          <w:szCs w:val="24"/>
-          <w:lang w:val="pt-BR" w:bidi="ar-SA"/>
-        </w:rPr>
-        <w:t>O IFC está relacionado ao processo de modelagem arquitetônico.</w:t>
+        <w:t>Neste contexto, podemos dizer que o CIM se inspira nos pilares da sustentabilidade. Quais das afirmativas abaixo se enquadram nesta afirmação?</w:t>
+      </w:r>
+    </w:p>
+    <w:p>
+      <w:pPr>
+        <w:spacing w:after="0" w:line="240" w:lineRule="auto"/>
+        <w:jc w:val="both"/>
+        <w:rPr>
+          <w:rFonts w:asciiTheme="majorHAnsi" w:hAnsiTheme="majorHAnsi" w:cstheme="majorHAnsi"/>
+          <w:noProof/>
+          <w:sz w:val="24"/>
+          <w:szCs w:val="24"/>
+          <w:lang w:val="pt-BR" w:bidi="ar-SA"/>
+        </w:rPr>
+      </w:pPr>
+    </w:p>
+    <w:p>
+      <w:pPr>
+        <w:spacing w:after="0" w:line="240" w:lineRule="auto"/>
+        <w:jc w:val="both"/>
+        <w:rPr>
+          <w:rFonts w:asciiTheme="majorHAnsi" w:hAnsiTheme="majorHAnsi" w:cstheme="majorHAnsi"/>
+          <w:noProof/>
+          <w:sz w:val="24"/>
+          <w:szCs w:val="24"/>
+          <w:lang w:val="pt-BR" w:bidi="ar-SA"/>
+        </w:rPr>
+      </w:pPr>
+      <w:r>
+        <w:rPr>
+          <w:rFonts w:asciiTheme="majorHAnsi" w:hAnsiTheme="majorHAnsi" w:cstheme="majorHAnsi"/>
+          <w:noProof/>
+          <w:sz w:val="24"/>
+          <w:szCs w:val="24"/>
+          <w:lang w:val="pt-BR" w:bidi="ar-SA"/>
+        </w:rPr>
+        <w:t>Sustentabilidade Social.</w:t>
+      </w:r>
+    </w:p>
+    <w:p>
+      <w:pPr>
+        <w:spacing w:after="0" w:line="240" w:lineRule="auto"/>
+        <w:jc w:val="both"/>
+        <w:rPr>
+          <w:rFonts w:asciiTheme="majorHAnsi" w:hAnsiTheme="majorHAnsi" w:cstheme="majorHAnsi"/>
+          <w:noProof/>
+          <w:sz w:val="24"/>
+          <w:szCs w:val="24"/>
+          <w:lang w:val="pt-BR" w:bidi="ar-SA"/>
+        </w:rPr>
+      </w:pPr>
+      <w:r>
+        <w:rPr>
+          <w:rFonts w:asciiTheme="majorHAnsi" w:hAnsiTheme="majorHAnsi" w:cstheme="majorHAnsi"/>
+          <w:noProof/>
+          <w:sz w:val="24"/>
+          <w:szCs w:val="24"/>
+          <w:lang w:val="pt-BR" w:bidi="ar-SA"/>
+        </w:rPr>
+        <w:t>Sustentabilidade Ambiental.</w:t>
+      </w:r>
+    </w:p>
+    <w:p>
+      <w:pPr>
+        <w:spacing w:after="0" w:line="240" w:lineRule="auto"/>
+        <w:jc w:val="both"/>
+        <w:rPr>
+          <w:rFonts w:asciiTheme="majorHAnsi" w:hAnsiTheme="majorHAnsi" w:cstheme="majorHAnsi"/>
+          <w:noProof/>
+          <w:sz w:val="24"/>
+          <w:szCs w:val="24"/>
+          <w:lang w:val="pt-BR" w:bidi="ar-SA"/>
+        </w:rPr>
+      </w:pPr>
+      <w:r>
+        <w:rPr>
+          <w:rFonts w:asciiTheme="majorHAnsi" w:hAnsiTheme="majorHAnsi" w:cstheme="majorHAnsi"/>
+          <w:noProof/>
+          <w:sz w:val="24"/>
+          <w:szCs w:val="24"/>
+          <w:lang w:val="pt-BR" w:bidi="ar-SA"/>
+        </w:rPr>
+        <w:t>Sustentabilidade Econômica.</w:t>
+      </w:r>
+    </w:p>
+    <w:p>
+      <w:pPr>
+        <w:spacing w:after="0" w:line="240" w:lineRule="auto"/>
+        <w:jc w:val="both"/>
+        <w:rPr>
+          <w:rFonts w:asciiTheme="majorHAnsi" w:hAnsiTheme="majorHAnsi" w:cstheme="majorHAnsi"/>
+          <w:noProof/>
+          <w:sz w:val="24"/>
+          <w:szCs w:val="24"/>
+          <w:lang w:val="pt-BR" w:bidi="ar-SA"/>
+        </w:rPr>
+      </w:pPr>
+      <w:r>
+        <w:rPr>
+          <w:rFonts w:asciiTheme="majorHAnsi" w:hAnsiTheme="majorHAnsi" w:cstheme="majorHAnsi"/>
+          <w:noProof/>
+          <w:sz w:val="24"/>
+          <w:szCs w:val="24"/>
+          <w:lang w:val="pt-BR" w:bidi="ar-SA"/>
+        </w:rPr>
+        <w:t>Todas afirmativas são verdadeiras.</w:t>
       </w:r>
       <w:r>
         <w:rPr>
@@ -8051,7 +9024,7 @@
 </file>
 
 <file path=customXml/itemProps1.xml><?xml version="1.0" encoding="utf-8"?>
-<ds:datastoreItem xmlns:ds="http://schemas.openxmlformats.org/officeDocument/2006/customXml" ds:itemID="{296A8550-5400-4B1D-9625-F610DE600AFA}">
+<ds:datastoreItem xmlns:ds="http://schemas.openxmlformats.org/officeDocument/2006/customXml" ds:itemID="{3BFA7C83-24B0-4ED3-BBF6-1D56F6498948}">
   <ds:schemaRefs>
     <ds:schemaRef ds:uri="http://schemas.openxmlformats.org/officeDocument/2006/bibliography"/>
   </ds:schemaRefs>

</xml_diff>